<commit_message>
wt lab 3 db connect done
</commit_message>
<xml_diff>
--- a/SE PRAC/Case Study AMS.docx
+++ b/SE PRAC/Case Study AMS.docx
@@ -91,7 +91,23 @@
           <w:sz w:val="24"/>
           <w:szCs w:val="24"/>
         </w:rPr>
-        <w:t>The system comprises of 3 major modules and their sub modules as follows:</w:t>
+        <w:t xml:space="preserve">The system comprises of </w:t>
+      </w:r>
+      <w:r>
+        <w:rPr>
+          <w:rFonts w:ascii="Calibri" w:eastAsia="Calibri" w:hAnsi="Calibri" w:cs="Calibri"/>
+          <w:sz w:val="24"/>
+          <w:szCs w:val="24"/>
+        </w:rPr>
+        <w:t>4</w:t>
+      </w:r>
+      <w:r>
+        <w:rPr>
+          <w:rFonts w:ascii="Calibri" w:eastAsia="Calibri" w:hAnsi="Calibri" w:cs="Calibri"/>
+          <w:sz w:val="24"/>
+          <w:szCs w:val="24"/>
+        </w:rPr>
+        <w:t xml:space="preserve"> major modules and their sub modules as follows:</w:t>
       </w:r>
     </w:p>
     <w:p/>
@@ -230,10 +246,7 @@
         </w:numPr>
       </w:pPr>
       <w:r>
-        <w:t>View</w:t>
-      </w:r>
-      <w:r>
-        <w:t xml:space="preserve"> the defaulter’s List.</w:t>
+        <w:t>View the defaulter’s List.</w:t>
       </w:r>
     </w:p>
     <w:p>
@@ -294,10 +307,7 @@
         <w:t>d</w:t>
       </w:r>
       <w:r>
-        <w:t xml:space="preserve"> Attendance</w:t>
-      </w:r>
-      <w:r>
-        <w:t>.</w:t>
+        <w:t xml:space="preserve"> Attendance.</w:t>
       </w:r>
     </w:p>
     <w:p>
@@ -477,10 +487,7 @@
               <w:jc w:val="center"/>
             </w:pPr>
             <w:r>
-              <w:t xml:space="preserve">USER STORY ID </w:t>
-            </w:r>
-            <w:r>
-              <w:t>2</w:t>
+              <w:t>USER STORY ID 2</w:t>
             </w:r>
           </w:p>
         </w:tc>
@@ -595,10 +602,7 @@
               <w:jc w:val="center"/>
             </w:pPr>
             <w:r>
-              <w:t xml:space="preserve">As a student I want to </w:t>
-            </w:r>
-            <w:r>
-              <w:t>view the Defaulter’s list.</w:t>
+              <w:t>As a student I want to view the Defaulter’s list.</w:t>
             </w:r>
           </w:p>
         </w:tc>
@@ -611,10 +615,7 @@
               <w:jc w:val="center"/>
             </w:pPr>
             <w:r>
-              <w:t xml:space="preserve">As a student I want to </w:t>
-            </w:r>
-            <w:r>
-              <w:t>Raise a complaint regarding the attendance.</w:t>
+              <w:t>As a student I want to Raise a complaint regarding the attendance.</w:t>
             </w:r>
           </w:p>
         </w:tc>
@@ -698,10 +699,7 @@
               <w:t xml:space="preserve">As </w:t>
             </w:r>
             <w:r>
-              <w:t xml:space="preserve">a </w:t>
-            </w:r>
-            <w:r>
-              <w:t>Teacher</w:t>
+              <w:t>a Teacher</w:t>
             </w:r>
             <w:r>
               <w:t>, I want to view consolidated attendance.</w:t>
@@ -749,6 +747,148 @@
             </w:r>
             <w:r>
               <w:t xml:space="preserve"> view the defaulter’s list.</w:t>
+            </w:r>
+          </w:p>
+        </w:tc>
+      </w:tr>
+      <w:tr>
+        <w:trPr>
+          <w:trHeight w:val="524"/>
+          <w:jc w:val="center"/>
+        </w:trPr>
+        <w:tc>
+          <w:tcPr>
+            <w:tcW w:w="1589" w:type="dxa"/>
+          </w:tcPr>
+          <w:p>
+            <w:pPr>
+              <w:tabs>
+                <w:tab w:val="left" w:pos="1239"/>
+              </w:tabs>
+              <w:jc w:val="center"/>
+            </w:pPr>
+            <w:r>
+              <w:t>3</w:t>
+            </w:r>
+          </w:p>
+        </w:tc>
+        <w:tc>
+          <w:tcPr>
+            <w:tcW w:w="1589" w:type="dxa"/>
+          </w:tcPr>
+          <w:p>
+            <w:pPr>
+              <w:jc w:val="center"/>
+            </w:pPr>
+            <w:r>
+              <w:t>Office Staff</w:t>
+            </w:r>
+          </w:p>
+        </w:tc>
+        <w:tc>
+          <w:tcPr>
+            <w:tcW w:w="1589" w:type="dxa"/>
+          </w:tcPr>
+          <w:p>
+            <w:pPr>
+              <w:jc w:val="center"/>
+            </w:pPr>
+            <w:r>
+              <w:t>Manage defaulter list, resolve complaint raised and register student.</w:t>
+            </w:r>
+          </w:p>
+        </w:tc>
+        <w:tc>
+          <w:tcPr>
+            <w:tcW w:w="1589" w:type="dxa"/>
+          </w:tcPr>
+          <w:p>
+            <w:pPr>
+              <w:jc w:val="center"/>
+            </w:pPr>
+            <w:r>
+              <w:t>As a</w:t>
+            </w:r>
+            <w:r>
+              <w:t>n office staff</w:t>
+            </w:r>
+            <w:r>
+              <w:t>, I want to verify the defaulters list.</w:t>
+            </w:r>
+          </w:p>
+        </w:tc>
+        <w:tc>
+          <w:tcPr>
+            <w:tcW w:w="1590" w:type="dxa"/>
+          </w:tcPr>
+          <w:p>
+            <w:pPr>
+              <w:jc w:val="center"/>
+            </w:pPr>
+            <w:r>
+              <w:t>As a</w:t>
+            </w:r>
+            <w:r>
+              <w:t>n</w:t>
+            </w:r>
+            <w:r>
+              <w:t xml:space="preserve"> </w:t>
+            </w:r>
+            <w:r>
+              <w:t>office staff</w:t>
+            </w:r>
+            <w:r>
+              <w:t>, I want to publish the defaulters list.</w:t>
+            </w:r>
+          </w:p>
+        </w:tc>
+        <w:tc>
+          <w:tcPr>
+            <w:tcW w:w="1590" w:type="dxa"/>
+          </w:tcPr>
+          <w:p>
+            <w:pPr>
+              <w:jc w:val="center"/>
+            </w:pPr>
+            <w:r>
+              <w:t>As a</w:t>
+            </w:r>
+            <w:r>
+              <w:t>n</w:t>
+            </w:r>
+            <w:r>
+              <w:t xml:space="preserve"> </w:t>
+            </w:r>
+            <w:r>
+              <w:t>office staff</w:t>
+            </w:r>
+            <w:r>
+              <w:t>, I want to resolve the complaint raised.</w:t>
+            </w:r>
+          </w:p>
+        </w:tc>
+        <w:tc>
+          <w:tcPr>
+            <w:tcW w:w="1590" w:type="dxa"/>
+          </w:tcPr>
+          <w:p>
+            <w:pPr>
+              <w:jc w:val="center"/>
+            </w:pPr>
+            <w:r>
+              <w:t>As a</w:t>
+            </w:r>
+            <w:r>
+              <w:t>n</w:t>
+            </w:r>
+            <w:r>
+              <w:t xml:space="preserve"> </w:t>
+            </w:r>
+            <w:r>
+              <w:t>office staff</w:t>
+            </w:r>
+            <w:r>
+              <w:t>, I want to register a student.</w:t>
             </w:r>
           </w:p>
         </w:tc>
@@ -764,18 +904,32 @@
     <w:tbl>
       <w:tblPr>
         <w:tblStyle w:val="TableGrid"/>
-        <w:tblW w:w="0" w:type="auto"/>
+        <w:tblW w:w="11199" w:type="dxa"/>
+        <w:tblInd w:w="-998" w:type="dxa"/>
         <w:tblLook w:val="04A0" w:firstRow="1" w:lastRow="0" w:firstColumn="1" w:lastColumn="0" w:noHBand="0" w:noVBand="1"/>
       </w:tblPr>
       <w:tblGrid>
-        <w:gridCol w:w="2337"/>
+        <w:gridCol w:w="3335"/>
         <w:gridCol w:w="2337"/>
         <w:gridCol w:w="2338"/>
-        <w:gridCol w:w="2338"/>
+        <w:gridCol w:w="3189"/>
       </w:tblGrid>
       <w:tr>
         <w:tc>
           <w:tcPr>
+            <w:tcW w:w="3335" w:type="dxa"/>
+          </w:tcPr>
+          <w:p>
+            <w:pPr>
+              <w:jc w:val="center"/>
+            </w:pPr>
+            <w:r>
+              <w:t>USER STORY ID</w:t>
+            </w:r>
+          </w:p>
+        </w:tc>
+        <w:tc>
+          <w:tcPr>
             <w:tcW w:w="2337" w:type="dxa"/>
           </w:tcPr>
           <w:p>
@@ -783,35 +937,7 @@
               <w:jc w:val="center"/>
             </w:pPr>
             <w:r>
-              <w:t>USER STORY ID</w:t>
-            </w:r>
-          </w:p>
-        </w:tc>
-        <w:tc>
-          <w:tcPr>
-            <w:tcW w:w="2337" w:type="dxa"/>
-          </w:tcPr>
-          <w:p>
-            <w:pPr>
-              <w:jc w:val="center"/>
-            </w:pPr>
-            <w:r>
-              <w:t>A</w:t>
-            </w:r>
-            <w:r>
-              <w:t>S</w:t>
-            </w:r>
-            <w:r>
-              <w:t xml:space="preserve"> </w:t>
-            </w:r>
-            <w:r>
-              <w:t>A</w:t>
-            </w:r>
-            <w:r>
-              <w:t xml:space="preserve"> </w:t>
-            </w:r>
-            <w:r>
-              <w:t>&lt;TYPE OF USER&gt;</w:t>
+              <w:t>AS A &lt;TYPE OF USER&gt;</w:t>
             </w:r>
           </w:p>
         </w:tc>
@@ -830,7 +956,7 @@
         </w:tc>
         <w:tc>
           <w:tcPr>
-            <w:tcW w:w="2338" w:type="dxa"/>
+            <w:tcW w:w="3189" w:type="dxa"/>
           </w:tcPr>
           <w:p>
             <w:pPr>
@@ -845,6 +971,19 @@
       <w:tr>
         <w:tc>
           <w:tcPr>
+            <w:tcW w:w="3335" w:type="dxa"/>
+          </w:tcPr>
+          <w:p>
+            <w:pPr>
+              <w:jc w:val="center"/>
+            </w:pPr>
+            <w:r>
+              <w:t>1</w:t>
+            </w:r>
+          </w:p>
+        </w:tc>
+        <w:tc>
+          <w:tcPr>
             <w:tcW w:w="2337" w:type="dxa"/>
           </w:tcPr>
           <w:p>
@@ -852,19 +991,6 @@
               <w:jc w:val="center"/>
             </w:pPr>
             <w:r>
-              <w:t>1</w:t>
-            </w:r>
-          </w:p>
-        </w:tc>
-        <w:tc>
-          <w:tcPr>
-            <w:tcW w:w="2337" w:type="dxa"/>
-          </w:tcPr>
-          <w:p>
-            <w:pPr>
-              <w:jc w:val="center"/>
-            </w:pPr>
-            <w:r>
               <w:t>Student</w:t>
             </w:r>
             <w:r>
@@ -890,7 +1016,7 @@
         </w:tc>
         <w:tc>
           <w:tcPr>
-            <w:tcW w:w="2338" w:type="dxa"/>
+            <w:tcW w:w="3189" w:type="dxa"/>
           </w:tcPr>
           <w:p>
             <w:pPr>
@@ -905,6 +1031,19 @@
       <w:tr>
         <w:tc>
           <w:tcPr>
+            <w:tcW w:w="3335" w:type="dxa"/>
+          </w:tcPr>
+          <w:p>
+            <w:pPr>
+              <w:jc w:val="center"/>
+            </w:pPr>
+            <w:r>
+              <w:t>2</w:t>
+            </w:r>
+          </w:p>
+        </w:tc>
+        <w:tc>
+          <w:tcPr>
             <w:tcW w:w="2337" w:type="dxa"/>
           </w:tcPr>
           <w:p>
@@ -912,19 +1051,6 @@
               <w:jc w:val="center"/>
             </w:pPr>
             <w:r>
-              <w:t>2</w:t>
-            </w:r>
-          </w:p>
-        </w:tc>
-        <w:tc>
-          <w:tcPr>
-            <w:tcW w:w="2337" w:type="dxa"/>
-          </w:tcPr>
-          <w:p>
-            <w:pPr>
-              <w:jc w:val="center"/>
-            </w:pPr>
-            <w:r>
               <w:t>Student.</w:t>
             </w:r>
           </w:p>
@@ -944,7 +1070,7 @@
         </w:tc>
         <w:tc>
           <w:tcPr>
-            <w:tcW w:w="2338" w:type="dxa"/>
+            <w:tcW w:w="3189" w:type="dxa"/>
           </w:tcPr>
           <w:p>
             <w:pPr>
@@ -959,6 +1085,19 @@
       <w:tr>
         <w:tc>
           <w:tcPr>
+            <w:tcW w:w="3335" w:type="dxa"/>
+          </w:tcPr>
+          <w:p>
+            <w:pPr>
+              <w:jc w:val="center"/>
+            </w:pPr>
+            <w:r>
+              <w:t>3</w:t>
+            </w:r>
+          </w:p>
+        </w:tc>
+        <w:tc>
+          <w:tcPr>
             <w:tcW w:w="2337" w:type="dxa"/>
           </w:tcPr>
           <w:p>
@@ -966,19 +1105,6 @@
               <w:jc w:val="center"/>
             </w:pPr>
             <w:r>
-              <w:t>3</w:t>
-            </w:r>
-          </w:p>
-        </w:tc>
-        <w:tc>
-          <w:tcPr>
-            <w:tcW w:w="2337" w:type="dxa"/>
-          </w:tcPr>
-          <w:p>
-            <w:pPr>
-              <w:jc w:val="center"/>
-            </w:pPr>
-            <w:r>
               <w:t>Student.</w:t>
             </w:r>
           </w:p>
@@ -998,7 +1124,7 @@
         </w:tc>
         <w:tc>
           <w:tcPr>
-            <w:tcW w:w="2338" w:type="dxa"/>
+            <w:tcW w:w="3189" w:type="dxa"/>
           </w:tcPr>
           <w:p>
             <w:pPr>
@@ -1013,6 +1139,19 @@
       <w:tr>
         <w:tc>
           <w:tcPr>
+            <w:tcW w:w="3335" w:type="dxa"/>
+          </w:tcPr>
+          <w:p>
+            <w:pPr>
+              <w:jc w:val="center"/>
+            </w:pPr>
+            <w:r>
+              <w:t>4</w:t>
+            </w:r>
+          </w:p>
+        </w:tc>
+        <w:tc>
+          <w:tcPr>
             <w:tcW w:w="2337" w:type="dxa"/>
           </w:tcPr>
           <w:p>
@@ -1020,19 +1159,6 @@
               <w:jc w:val="center"/>
             </w:pPr>
             <w:r>
-              <w:t>4</w:t>
-            </w:r>
-          </w:p>
-        </w:tc>
-        <w:tc>
-          <w:tcPr>
-            <w:tcW w:w="2337" w:type="dxa"/>
-          </w:tcPr>
-          <w:p>
-            <w:pPr>
-              <w:jc w:val="center"/>
-            </w:pPr>
-            <w:r>
               <w:t>Teacher</w:t>
             </w:r>
           </w:p>
@@ -1052,7 +1178,7 @@
         </w:tc>
         <w:tc>
           <w:tcPr>
-            <w:tcW w:w="2338" w:type="dxa"/>
+            <w:tcW w:w="3189" w:type="dxa"/>
           </w:tcPr>
           <w:p>
             <w:pPr>
@@ -1075,6 +1201,19 @@
       <w:tr>
         <w:tc>
           <w:tcPr>
+            <w:tcW w:w="3335" w:type="dxa"/>
+          </w:tcPr>
+          <w:p>
+            <w:pPr>
+              <w:jc w:val="center"/>
+            </w:pPr>
+            <w:r>
+              <w:t>5</w:t>
+            </w:r>
+          </w:p>
+        </w:tc>
+        <w:tc>
+          <w:tcPr>
             <w:tcW w:w="2337" w:type="dxa"/>
           </w:tcPr>
           <w:p>
@@ -1082,19 +1221,6 @@
               <w:jc w:val="center"/>
             </w:pPr>
             <w:r>
-              <w:t>5</w:t>
-            </w:r>
-          </w:p>
-        </w:tc>
-        <w:tc>
-          <w:tcPr>
-            <w:tcW w:w="2337" w:type="dxa"/>
-          </w:tcPr>
-          <w:p>
-            <w:pPr>
-              <w:jc w:val="center"/>
-            </w:pPr>
-            <w:r>
               <w:t>Teacher</w:t>
             </w:r>
           </w:p>
@@ -1114,7 +1240,7 @@
         </w:tc>
         <w:tc>
           <w:tcPr>
-            <w:tcW w:w="2338" w:type="dxa"/>
+            <w:tcW w:w="3189" w:type="dxa"/>
           </w:tcPr>
           <w:p>
             <w:pPr>
@@ -1129,6 +1255,19 @@
       <w:tr>
         <w:tc>
           <w:tcPr>
+            <w:tcW w:w="3335" w:type="dxa"/>
+          </w:tcPr>
+          <w:p>
+            <w:pPr>
+              <w:jc w:val="center"/>
+            </w:pPr>
+            <w:r>
+              <w:t>6</w:t>
+            </w:r>
+          </w:p>
+        </w:tc>
+        <w:tc>
+          <w:tcPr>
             <w:tcW w:w="2337" w:type="dxa"/>
           </w:tcPr>
           <w:p>
@@ -1136,19 +1275,6 @@
               <w:jc w:val="center"/>
             </w:pPr>
             <w:r>
-              <w:t>6</w:t>
-            </w:r>
-          </w:p>
-        </w:tc>
-        <w:tc>
-          <w:tcPr>
-            <w:tcW w:w="2337" w:type="dxa"/>
-          </w:tcPr>
-          <w:p>
-            <w:pPr>
-              <w:jc w:val="center"/>
-            </w:pPr>
-            <w:r>
               <w:t>Teacher</w:t>
             </w:r>
           </w:p>
@@ -1168,20 +1294,14 @@
         </w:tc>
         <w:tc>
           <w:tcPr>
-            <w:tcW w:w="2338" w:type="dxa"/>
-          </w:tcPr>
-          <w:p>
-            <w:pPr>
-              <w:jc w:val="center"/>
-            </w:pPr>
-            <w:r>
-              <w:t xml:space="preserve">View the attendance of </w:t>
-            </w:r>
-            <w:r>
-              <w:t>a specific student</w:t>
-            </w:r>
-            <w:r>
-              <w:t>.</w:t>
+            <w:tcW w:w="3189" w:type="dxa"/>
+          </w:tcPr>
+          <w:p>
+            <w:pPr>
+              <w:jc w:val="center"/>
+            </w:pPr>
+            <w:r>
+              <w:t>View the attendance of a specific student.</w:t>
             </w:r>
           </w:p>
         </w:tc>
@@ -1189,6 +1309,19 @@
       <w:tr>
         <w:tc>
           <w:tcPr>
+            <w:tcW w:w="3335" w:type="dxa"/>
+          </w:tcPr>
+          <w:p>
+            <w:pPr>
+              <w:jc w:val="center"/>
+            </w:pPr>
+            <w:r>
+              <w:t>7</w:t>
+            </w:r>
+          </w:p>
+        </w:tc>
+        <w:tc>
+          <w:tcPr>
             <w:tcW w:w="2337" w:type="dxa"/>
           </w:tcPr>
           <w:p>
@@ -1196,7 +1329,48 @@
               <w:jc w:val="center"/>
             </w:pPr>
             <w:r>
-              <w:t>7</w:t>
+              <w:t xml:space="preserve">Teacher </w:t>
+            </w:r>
+          </w:p>
+        </w:tc>
+        <w:tc>
+          <w:tcPr>
+            <w:tcW w:w="2338" w:type="dxa"/>
+          </w:tcPr>
+          <w:p>
+            <w:pPr>
+              <w:jc w:val="center"/>
+            </w:pPr>
+            <w:r>
+              <w:t>Handle the Defaulter’s list.</w:t>
+            </w:r>
+          </w:p>
+        </w:tc>
+        <w:tc>
+          <w:tcPr>
+            <w:tcW w:w="3189" w:type="dxa"/>
+          </w:tcPr>
+          <w:p>
+            <w:pPr>
+              <w:jc w:val="center"/>
+            </w:pPr>
+            <w:r>
+              <w:t>View the defaulter’s list.</w:t>
+            </w:r>
+          </w:p>
+        </w:tc>
+      </w:tr>
+      <w:tr>
+        <w:tc>
+          <w:tcPr>
+            <w:tcW w:w="3335" w:type="dxa"/>
+          </w:tcPr>
+          <w:p>
+            <w:pPr>
+              <w:jc w:val="center"/>
+            </w:pPr>
+            <w:r>
+              <w:t>8</w:t>
             </w:r>
           </w:p>
         </w:tc>
@@ -1209,7 +1383,7 @@
               <w:jc w:val="center"/>
             </w:pPr>
             <w:r>
-              <w:t xml:space="preserve">Teacher </w:t>
+              <w:t>Office Staff</w:t>
             </w:r>
           </w:p>
         </w:tc>
@@ -1219,13 +1393,13 @@
           </w:tcPr>
           <w:p>
             <w:pPr>
-              <w:jc w:val="center"/>
-            </w:pPr>
-            <w:r>
-              <w:t xml:space="preserve">Handle the </w:t>
-            </w:r>
-            <w:r>
-              <w:t>Defaulter’s list</w:t>
+              <w:tabs>
+                <w:tab w:val="left" w:pos="273"/>
+              </w:tabs>
+              <w:jc w:val="center"/>
+            </w:pPr>
+            <w:r>
+              <w:t>Manage defaulter list</w:t>
             </w:r>
             <w:r>
               <w:t>.</w:t>
@@ -1234,6 +1408,50 @@
         </w:tc>
         <w:tc>
           <w:tcPr>
+            <w:tcW w:w="3189" w:type="dxa"/>
+          </w:tcPr>
+          <w:p>
+            <w:pPr>
+              <w:jc w:val="center"/>
+            </w:pPr>
+            <w:r>
+              <w:t>V</w:t>
+            </w:r>
+            <w:r>
+              <w:t>erify the defaulters list.</w:t>
+            </w:r>
+          </w:p>
+        </w:tc>
+      </w:tr>
+      <w:tr>
+        <w:tc>
+          <w:tcPr>
+            <w:tcW w:w="3335" w:type="dxa"/>
+          </w:tcPr>
+          <w:p>
+            <w:pPr>
+              <w:jc w:val="center"/>
+            </w:pPr>
+            <w:r>
+              <w:t>9</w:t>
+            </w:r>
+          </w:p>
+        </w:tc>
+        <w:tc>
+          <w:tcPr>
+            <w:tcW w:w="2337" w:type="dxa"/>
+          </w:tcPr>
+          <w:p>
+            <w:pPr>
+              <w:jc w:val="center"/>
+            </w:pPr>
+            <w:r>
+              <w:t>Office Staff</w:t>
+            </w:r>
+          </w:p>
+        </w:tc>
+        <w:tc>
+          <w:tcPr>
             <w:tcW w:w="2338" w:type="dxa"/>
           </w:tcPr>
           <w:p>
@@ -1241,50 +1459,192 @@
               <w:jc w:val="center"/>
             </w:pPr>
             <w:r>
-              <w:t>View the defaulter’s list.</w:t>
+              <w:t xml:space="preserve">Handle </w:t>
+            </w:r>
+            <w:r>
+              <w:t>defaulter list</w:t>
+            </w:r>
+            <w:r>
+              <w:t>.</w:t>
+            </w:r>
+          </w:p>
+        </w:tc>
+        <w:tc>
+          <w:tcPr>
+            <w:tcW w:w="3189" w:type="dxa"/>
+          </w:tcPr>
+          <w:p>
+            <w:pPr>
+              <w:jc w:val="center"/>
+            </w:pPr>
+            <w:r>
+              <w:t>P</w:t>
+            </w:r>
+            <w:r>
+              <w:t>ublish the defaulters list.</w:t>
+            </w:r>
+          </w:p>
+        </w:tc>
+      </w:tr>
+      <w:tr>
+        <w:tc>
+          <w:tcPr>
+            <w:tcW w:w="3335" w:type="dxa"/>
+          </w:tcPr>
+          <w:p>
+            <w:pPr>
+              <w:jc w:val="center"/>
+            </w:pPr>
+            <w:r>
+              <w:lastRenderedPageBreak/>
+              <w:t>10</w:t>
+            </w:r>
+          </w:p>
+        </w:tc>
+        <w:tc>
+          <w:tcPr>
+            <w:tcW w:w="2337" w:type="dxa"/>
+          </w:tcPr>
+          <w:p>
+            <w:pPr>
+              <w:jc w:val="center"/>
+            </w:pPr>
+            <w:r>
+              <w:t>Office Staff</w:t>
+            </w:r>
+          </w:p>
+        </w:tc>
+        <w:tc>
+          <w:tcPr>
+            <w:tcW w:w="2338" w:type="dxa"/>
+          </w:tcPr>
+          <w:p>
+            <w:pPr>
+              <w:jc w:val="center"/>
+            </w:pPr>
+            <w:r>
+              <w:t>R</w:t>
+            </w:r>
+            <w:r>
+              <w:t>esolve complaint raised</w:t>
+            </w:r>
+          </w:p>
+        </w:tc>
+        <w:tc>
+          <w:tcPr>
+            <w:tcW w:w="3189" w:type="dxa"/>
+          </w:tcPr>
+          <w:p>
+            <w:pPr>
+              <w:jc w:val="center"/>
+            </w:pPr>
+            <w:r>
+              <w:t>R</w:t>
+            </w:r>
+            <w:r>
+              <w:t>esolve the complaint raised.</w:t>
+            </w:r>
+          </w:p>
+        </w:tc>
+      </w:tr>
+      <w:tr>
+        <w:tc>
+          <w:tcPr>
+            <w:tcW w:w="3335" w:type="dxa"/>
+          </w:tcPr>
+          <w:p>
+            <w:pPr>
+              <w:jc w:val="center"/>
+            </w:pPr>
+            <w:r>
+              <w:t>11</w:t>
+            </w:r>
+          </w:p>
+        </w:tc>
+        <w:tc>
+          <w:tcPr>
+            <w:tcW w:w="2337" w:type="dxa"/>
+          </w:tcPr>
+          <w:p>
+            <w:pPr>
+              <w:jc w:val="center"/>
+            </w:pPr>
+            <w:r>
+              <w:t>Office Staff</w:t>
+            </w:r>
+          </w:p>
+        </w:tc>
+        <w:tc>
+          <w:tcPr>
+            <w:tcW w:w="2338" w:type="dxa"/>
+          </w:tcPr>
+          <w:p>
+            <w:pPr>
+              <w:jc w:val="center"/>
+            </w:pPr>
+            <w:r>
+              <w:t>R</w:t>
+            </w:r>
+            <w:r>
+              <w:t>egister students.</w:t>
+            </w:r>
+          </w:p>
+        </w:tc>
+        <w:tc>
+          <w:tcPr>
+            <w:tcW w:w="3189" w:type="dxa"/>
+          </w:tcPr>
+          <w:p>
+            <w:pPr>
+              <w:jc w:val="center"/>
+            </w:pPr>
+            <w:r>
+              <w:t>T</w:t>
+            </w:r>
+            <w:r>
+              <w:t>o register a student.</w:t>
             </w:r>
           </w:p>
         </w:tc>
       </w:tr>
     </w:tbl>
     <w:p/>
+    <w:p/>
     <w:p>
       <w:r>
-        <w:t>Acceptance Criteria</w:t>
-      </w:r>
-      <w:r>
-        <w:t>:</w:t>
+        <w:t>Acceptance Criteria:</w:t>
       </w:r>
     </w:p>
     <w:tbl>
       <w:tblPr>
         <w:tblStyle w:val="TableGrid"/>
-        <w:tblW w:w="0" w:type="auto"/>
+        <w:tblW w:w="11199" w:type="dxa"/>
+        <w:tblInd w:w="-998" w:type="dxa"/>
         <w:tblLook w:val="04A0" w:firstRow="1" w:lastRow="0" w:firstColumn="1" w:lastColumn="0" w:noHBand="0" w:noVBand="1"/>
       </w:tblPr>
       <w:tblGrid>
-        <w:gridCol w:w="2337"/>
+        <w:gridCol w:w="3335"/>
         <w:gridCol w:w="2337"/>
         <w:gridCol w:w="2338"/>
-        <w:gridCol w:w="2338"/>
+        <w:gridCol w:w="3189"/>
       </w:tblGrid>
       <w:tr>
         <w:tc>
           <w:tcPr>
+            <w:tcW w:w="3335" w:type="dxa"/>
+          </w:tcPr>
+          <w:p>
+            <w:r>
+              <w:t>EPIC ID</w:t>
+            </w:r>
+          </w:p>
+        </w:tc>
+        <w:tc>
+          <w:tcPr>
             <w:tcW w:w="2337" w:type="dxa"/>
           </w:tcPr>
           <w:p>
             <w:r>
-              <w:t>EPIC ID</w:t>
-            </w:r>
-          </w:p>
-        </w:tc>
-        <w:tc>
-          <w:tcPr>
-            <w:tcW w:w="2337" w:type="dxa"/>
-          </w:tcPr>
-          <w:p>
-            <w:r>
               <w:t xml:space="preserve">EPIC </w:t>
             </w:r>
           </w:p>
@@ -1301,7 +1661,7 @@
         </w:tc>
         <w:tc>
           <w:tcPr>
-            <w:tcW w:w="2338" w:type="dxa"/>
+            <w:tcW w:w="3189" w:type="dxa"/>
           </w:tcPr>
           <w:p>
             <w:r>
@@ -1313,11 +1673,10 @@
       <w:tr>
         <w:tc>
           <w:tcPr>
-            <w:tcW w:w="2337" w:type="dxa"/>
-          </w:tcPr>
-          <w:p>
-            <w:r>
-              <w:lastRenderedPageBreak/>
+            <w:tcW w:w="3335" w:type="dxa"/>
+          </w:tcPr>
+          <w:p>
+            <w:r>
               <w:t>1</w:t>
             </w:r>
           </w:p>
@@ -1347,51 +1706,52 @@
         </w:tc>
         <w:tc>
           <w:tcPr>
-            <w:tcW w:w="2338" w:type="dxa"/>
-          </w:tcPr>
-          <w:p>
-            <w:r>
-              <w:t>Ensure the Student is able to-</w:t>
-            </w:r>
-          </w:p>
-          <w:p>
+            <w:tcW w:w="3189" w:type="dxa"/>
+          </w:tcPr>
+          <w:p>
+            <w:r>
+              <w:t>-</w:t>
+            </w:r>
+            <w:r>
+              <w:t>Ensure the Student is able to</w:t>
+            </w:r>
+            <w:r>
+              <w:t xml:space="preserve"> </w:t>
+            </w:r>
             <w:r>
               <w:t>Login the app.</w:t>
             </w:r>
           </w:p>
           <w:p>
             <w:r>
+              <w:t>-</w:t>
+            </w:r>
+            <w:r>
               <w:t>View the overall attendance.</w:t>
             </w:r>
           </w:p>
           <w:p>
             <w:r>
+              <w:t>-</w:t>
+            </w:r>
+            <w:r>
               <w:t>View the subject wise attendance.</w:t>
             </w:r>
           </w:p>
           <w:p>
             <w:r>
-              <w:t xml:space="preserve">View the </w:t>
-            </w:r>
-            <w:r>
-              <w:t>month</w:t>
-            </w:r>
-            <w:r>
-              <w:t xml:space="preserve"> wise attendance.</w:t>
-            </w:r>
-          </w:p>
-          <w:p>
-            <w:r>
-              <w:t xml:space="preserve">View the </w:t>
-            </w:r>
-            <w:r>
-              <w:t xml:space="preserve">consolidated </w:t>
-            </w:r>
-            <w:r>
-              <w:t>attendance</w:t>
-            </w:r>
-            <w:r>
-              <w:t>.</w:t>
+              <w:t>-</w:t>
+            </w:r>
+            <w:r>
+              <w:t>View the month wise attendance.</w:t>
+            </w:r>
+          </w:p>
+          <w:p>
+            <w:r>
+              <w:t>-</w:t>
+            </w:r>
+            <w:r>
+              <w:t>View the consolidated attendance.</w:t>
             </w:r>
           </w:p>
         </w:tc>
@@ -1399,7 +1759,7 @@
       <w:tr>
         <w:tc>
           <w:tcPr>
-            <w:tcW w:w="2337" w:type="dxa"/>
+            <w:tcW w:w="3335" w:type="dxa"/>
           </w:tcPr>
           <w:p/>
         </w:tc>
@@ -1424,14 +1784,18 @@
         </w:tc>
         <w:tc>
           <w:tcPr>
-            <w:tcW w:w="2338" w:type="dxa"/>
-          </w:tcPr>
-          <w:p>
-            <w:r>
-              <w:t>Ensure the Student is able to-</w:t>
-            </w:r>
-          </w:p>
-          <w:p>
+            <w:tcW w:w="3189" w:type="dxa"/>
+          </w:tcPr>
+          <w:p>
+            <w:r>
+              <w:t>-</w:t>
+            </w:r>
+            <w:r>
+              <w:t>Ensure the Student is able to</w:t>
+            </w:r>
+            <w:r>
+              <w:t xml:space="preserve"> </w:t>
+            </w:r>
             <w:r>
               <w:t>View the defaulter’s list</w:t>
             </w:r>
@@ -1444,13 +1808,10 @@
           </w:p>
           <w:p>
             <w:r>
-              <w:t xml:space="preserve">View the defaulter’s list for </w:t>
-            </w:r>
-            <w:r>
-              <w:t xml:space="preserve">a specific </w:t>
-            </w:r>
-            <w:r>
-              <w:t>month.</w:t>
+              <w:t>-</w:t>
+            </w:r>
+            <w:r>
+              <w:t>View the defaulter’s list for a specific month.</w:t>
             </w:r>
           </w:p>
         </w:tc>
@@ -1458,7 +1819,7 @@
       <w:tr>
         <w:tc>
           <w:tcPr>
-            <w:tcW w:w="2337" w:type="dxa"/>
+            <w:tcW w:w="3335" w:type="dxa"/>
           </w:tcPr>
           <w:p/>
         </w:tc>
@@ -1484,16 +1845,20 @@
         </w:tc>
         <w:tc>
           <w:tcPr>
-            <w:tcW w:w="2338" w:type="dxa"/>
-          </w:tcPr>
-          <w:p>
-            <w:r>
-              <w:t>Ensure the Student is able to-</w:t>
-            </w:r>
-          </w:p>
-          <w:p>
-            <w:r>
-              <w:t>Raise a complaint if there is any mistake int the attendance or in the defaulter’s list.</w:t>
+            <w:tcW w:w="3189" w:type="dxa"/>
+          </w:tcPr>
+          <w:p>
+            <w:r>
+              <w:t>-</w:t>
+            </w:r>
+            <w:r>
+              <w:t>Ensure the Student is able to</w:t>
+            </w:r>
+            <w:r>
+              <w:t xml:space="preserve"> r</w:t>
+            </w:r>
+            <w:r>
+              <w:t>aise a complaint if there is any mistake in the attendance or in the defaulter’s list.</w:t>
             </w:r>
           </w:p>
         </w:tc>
@@ -1501,7 +1866,7 @@
       <w:tr>
         <w:tc>
           <w:tcPr>
-            <w:tcW w:w="2337" w:type="dxa"/>
+            <w:tcW w:w="3335" w:type="dxa"/>
           </w:tcPr>
           <w:p>
             <w:r>
@@ -1518,10 +1883,7 @@
           </w:tcPr>
           <w:p>
             <w:r>
-              <w:t>As a Teacher I want to v</w:t>
-            </w:r>
-            <w:r>
-              <w:t>erify and View Students attendance.</w:t>
+              <w:t>As a Teacher I want to verify and View Students attendance.</w:t>
             </w:r>
           </w:p>
         </w:tc>
@@ -1537,24 +1899,20 @@
         </w:tc>
         <w:tc>
           <w:tcPr>
-            <w:tcW w:w="2338" w:type="dxa"/>
-          </w:tcPr>
-          <w:p>
-            <w:r>
-              <w:t>Ensure the Student is able to-</w:t>
-            </w:r>
-          </w:p>
-          <w:p>
-            <w:r>
-              <w:t>Login the app.</w:t>
-            </w:r>
-          </w:p>
-          <w:p>
-            <w:pPr>
-              <w:rPr>
-                <w:lang w:val="en-IN"/>
-              </w:rPr>
-            </w:pPr>
+            <w:tcW w:w="3189" w:type="dxa"/>
+          </w:tcPr>
+          <w:p>
+            <w:pPr>
+              <w:rPr>
+                <w:lang w:val="en-IN"/>
+              </w:rPr>
+            </w:pPr>
+            <w:r>
+              <w:rPr>
+                <w:lang w:val="en-IN"/>
+              </w:rPr>
+              <w:t>-</w:t>
+            </w:r>
             <w:r>
               <w:rPr>
                 <w:lang w:val="en-IN"/>
@@ -1572,7 +1930,32 @@
               <w:rPr>
                 <w:lang w:val="en-IN"/>
               </w:rPr>
-              <w:t>Modify the attendance if there are any changes. Submit the attendance for the day.</w:t>
+              <w:t>-</w:t>
+            </w:r>
+            <w:r>
+              <w:rPr>
+                <w:lang w:val="en-IN"/>
+              </w:rPr>
+              <w:t>Modify the attendance if there are any changes.</w:t>
+            </w:r>
+          </w:p>
+          <w:p>
+            <w:pPr>
+              <w:rPr>
+                <w:lang w:val="en-IN"/>
+              </w:rPr>
+            </w:pPr>
+            <w:r>
+              <w:rPr>
+                <w:lang w:val="en-IN"/>
+              </w:rPr>
+              <w:t>-</w:t>
+            </w:r>
+            <w:r>
+              <w:rPr>
+                <w:lang w:val="en-IN"/>
+              </w:rPr>
+              <w:t>Submit the attendance for the day.</w:t>
             </w:r>
           </w:p>
         </w:tc>
@@ -1580,7 +1963,7 @@
       <w:tr>
         <w:tc>
           <w:tcPr>
-            <w:tcW w:w="2337" w:type="dxa"/>
+            <w:tcW w:w="3335" w:type="dxa"/>
           </w:tcPr>
           <w:p/>
         </w:tc>
@@ -1605,14 +1988,20 @@
         </w:tc>
         <w:tc>
           <w:tcPr>
-            <w:tcW w:w="2338" w:type="dxa"/>
-          </w:tcPr>
-          <w:p>
-            <w:pPr>
-              <w:rPr>
-                <w:lang w:val="en-IN"/>
-              </w:rPr>
-            </w:pPr>
+            <w:tcW w:w="3189" w:type="dxa"/>
+          </w:tcPr>
+          <w:p>
+            <w:pPr>
+              <w:rPr>
+                <w:lang w:val="en-IN"/>
+              </w:rPr>
+            </w:pPr>
+            <w:r>
+              <w:rPr>
+                <w:lang w:val="en-IN"/>
+              </w:rPr>
+              <w:t>-</w:t>
+            </w:r>
             <w:r>
               <w:rPr>
                 <w:lang w:val="en-IN"/>
@@ -1621,6 +2010,12 @@
             </w:r>
           </w:p>
           <w:p>
+            <w:r>
+              <w:rPr>
+                <w:lang w:val="en-IN"/>
+              </w:rPr>
+              <w:t>-</w:t>
+            </w:r>
             <w:r>
               <w:rPr>
                 <w:lang w:val="en-IN"/>
@@ -1639,7 +2034,7 @@
       <w:tr>
         <w:tc>
           <w:tcPr>
-            <w:tcW w:w="2337" w:type="dxa"/>
+            <w:tcW w:w="3335" w:type="dxa"/>
           </w:tcPr>
           <w:p/>
         </w:tc>
@@ -1664,14 +2059,20 @@
         </w:tc>
         <w:tc>
           <w:tcPr>
-            <w:tcW w:w="2338" w:type="dxa"/>
-          </w:tcPr>
-          <w:p>
-            <w:pPr>
-              <w:rPr>
-                <w:lang w:val="en-IN"/>
-              </w:rPr>
-            </w:pPr>
+            <w:tcW w:w="3189" w:type="dxa"/>
+          </w:tcPr>
+          <w:p>
+            <w:pPr>
+              <w:rPr>
+                <w:lang w:val="en-IN"/>
+              </w:rPr>
+            </w:pPr>
+            <w:r>
+              <w:rPr>
+                <w:lang w:val="en-IN"/>
+              </w:rPr>
+              <w:t>-</w:t>
+            </w:r>
             <w:r>
               <w:rPr>
                 <w:lang w:val="en-IN"/>
@@ -1684,14 +2085,13 @@
               <w:rPr>
                 <w:lang w:val="en-IN"/>
               </w:rPr>
-              <w:t xml:space="preserve">View the attendance percentage of a specific student </w:t>
-            </w:r>
-            <w:r>
-              <w:rPr>
-                <w:lang w:val="en-IN"/>
-              </w:rPr>
-              <w:lastRenderedPageBreak/>
-              <w:t>across different subjects.</w:t>
+              <w:t>-</w:t>
+            </w:r>
+            <w:r>
+              <w:rPr>
+                <w:lang w:val="en-IN"/>
+              </w:rPr>
+              <w:t>View the attendance percentage of a specific student across different subjects.</w:t>
             </w:r>
           </w:p>
         </w:tc>
@@ -1699,7 +2099,319 @@
       <w:tr>
         <w:tc>
           <w:tcPr>
+            <w:tcW w:w="3335" w:type="dxa"/>
+          </w:tcPr>
+          <w:p/>
+        </w:tc>
+        <w:tc>
+          <w:tcPr>
             <w:tcW w:w="2337" w:type="dxa"/>
+            <w:tcBorders>
+              <w:top w:val="single" w:sz="4" w:space="0" w:color="auto"/>
+              <w:bottom w:val="single" w:sz="4" w:space="0" w:color="auto"/>
+            </w:tcBorders>
+          </w:tcPr>
+          <w:p/>
+        </w:tc>
+        <w:tc>
+          <w:tcPr>
+            <w:tcW w:w="2338" w:type="dxa"/>
+          </w:tcPr>
+          <w:p>
+            <w:r>
+              <w:t>Handle the Defaulter’s list.</w:t>
+            </w:r>
+          </w:p>
+        </w:tc>
+        <w:tc>
+          <w:tcPr>
+            <w:tcW w:w="3189" w:type="dxa"/>
+          </w:tcPr>
+          <w:p>
+            <w:pPr>
+              <w:rPr>
+                <w:lang w:val="en-IN"/>
+              </w:rPr>
+            </w:pPr>
+            <w:r>
+              <w:rPr>
+                <w:lang w:val="en-IN"/>
+              </w:rPr>
+              <w:t>-</w:t>
+            </w:r>
+            <w:r>
+              <w:rPr>
+                <w:lang w:val="en-IN"/>
+              </w:rPr>
+              <w:t>View the list of students marked as defaulters.</w:t>
+            </w:r>
+          </w:p>
+          <w:p>
+            <w:pPr>
+              <w:rPr>
+                <w:lang w:val="en-IN"/>
+              </w:rPr>
+            </w:pPr>
+            <w:r>
+              <w:rPr>
+                <w:lang w:val="en-IN"/>
+              </w:rPr>
+              <w:t>-</w:t>
+            </w:r>
+            <w:r>
+              <w:rPr>
+                <w:lang w:val="en-IN"/>
+              </w:rPr>
+              <w:t>View defaulters for a specific month or previous months.</w:t>
+            </w:r>
+          </w:p>
+          <w:p>
+            <w:r>
+              <w:rPr>
+                <w:lang w:val="en-IN"/>
+              </w:rPr>
+              <w:t>-</w:t>
+            </w:r>
+            <w:r>
+              <w:rPr>
+                <w:lang w:val="en-IN"/>
+              </w:rPr>
+              <w:t>Update the defaulter’s list if necessary (e.g., if a student’s attendance is corrected).</w:t>
+            </w:r>
+          </w:p>
+        </w:tc>
+      </w:tr>
+      <w:tr>
+        <w:tc>
+          <w:tcPr>
+            <w:tcW w:w="3335" w:type="dxa"/>
+          </w:tcPr>
+          <w:p>
+            <w:r>
+              <w:lastRenderedPageBreak/>
+              <w:t>3</w:t>
+            </w:r>
+          </w:p>
+        </w:tc>
+        <w:tc>
+          <w:tcPr>
+            <w:tcW w:w="2337" w:type="dxa"/>
+            <w:tcBorders>
+              <w:top w:val="single" w:sz="4" w:space="0" w:color="auto"/>
+              <w:bottom w:val="single" w:sz="4" w:space="0" w:color="auto"/>
+            </w:tcBorders>
+          </w:tcPr>
+          <w:tbl>
+            <w:tblPr>
+              <w:tblW w:w="0" w:type="auto"/>
+              <w:tblCellSpacing w:w="15" w:type="dxa"/>
+              <w:tblCellMar>
+                <w:top w:w="15" w:type="dxa"/>
+                <w:left w:w="15" w:type="dxa"/>
+                <w:bottom w:w="15" w:type="dxa"/>
+                <w:right w:w="15" w:type="dxa"/>
+              </w:tblCellMar>
+              <w:tblLook w:val="04A0" w:firstRow="1" w:lastRow="0" w:firstColumn="1" w:lastColumn="0" w:noHBand="0" w:noVBand="1"/>
+            </w:tblPr>
+            <w:tblGrid>
+              <w:gridCol w:w="2121"/>
+            </w:tblGrid>
+            <w:tr>
+              <w:trPr>
+                <w:tblCellSpacing w:w="15" w:type="dxa"/>
+              </w:trPr>
+              <w:tc>
+                <w:tcPr>
+                  <w:tcW w:w="0" w:type="auto"/>
+                  <w:vAlign w:val="center"/>
+                  <w:hideMark/>
+                </w:tcPr>
+                <w:p>
+                  <w:pPr>
+                    <w:spacing w:line="240" w:lineRule="auto"/>
+                    <w:rPr>
+                      <w:lang w:val="en-IN"/>
+                    </w:rPr>
+                  </w:pPr>
+                  <w:r>
+                    <w:t>As a</w:t>
+                  </w:r>
+                  <w:r>
+                    <w:t xml:space="preserve">n </w:t>
+                  </w:r>
+                  <w:r>
+                    <w:t>O</w:t>
+                  </w:r>
+                  <w:r>
+                    <w:t>ffice staff</w:t>
+                  </w:r>
+                  <w:r>
+                    <w:t>, I want to</w:t>
+                  </w:r>
+                  <w:r>
+                    <w:t xml:space="preserve"> </w:t>
+                  </w:r>
+                  <w:r>
+                    <w:t>Manage defaulter list, resolve complaint raised and register student.</w:t>
+                  </w:r>
+                </w:p>
+              </w:tc>
+            </w:tr>
+          </w:tbl>
+          <w:p>
+            <w:pPr>
+              <w:rPr>
+                <w:vanish/>
+                <w:lang w:val="en-IN"/>
+              </w:rPr>
+            </w:pPr>
+          </w:p>
+          <w:p/>
+        </w:tc>
+        <w:tc>
+          <w:tcPr>
+            <w:tcW w:w="2338" w:type="dxa"/>
+          </w:tcPr>
+          <w:p>
+            <w:r>
+              <w:t>Manage defaulter list</w:t>
+            </w:r>
+          </w:p>
+        </w:tc>
+        <w:tc>
+          <w:tcPr>
+            <w:tcW w:w="3189" w:type="dxa"/>
+          </w:tcPr>
+          <w:p>
+            <w:pPr>
+              <w:rPr>
+                <w:lang w:val="en-IN"/>
+              </w:rPr>
+            </w:pPr>
+            <w:r>
+              <w:t>-</w:t>
+            </w:r>
+            <w:r>
+              <w:t xml:space="preserve">Verify the defaulters list for accuracy. </w:t>
+            </w:r>
+            <w:r>
+              <w:br/>
+              <w:t xml:space="preserve">- Ensure defaulter records are up-to-date and correct. </w:t>
+            </w:r>
+            <w:r>
+              <w:br/>
+              <w:t>- Cross-check defaulters based on attendance criteria.</w:t>
+            </w:r>
+          </w:p>
+        </w:tc>
+      </w:tr>
+      <w:tr>
+        <w:tc>
+          <w:tcPr>
+            <w:tcW w:w="3335" w:type="dxa"/>
+          </w:tcPr>
+          <w:p/>
+        </w:tc>
+        <w:tc>
+          <w:tcPr>
+            <w:tcW w:w="2337" w:type="dxa"/>
+            <w:tcBorders>
+              <w:top w:val="single" w:sz="4" w:space="0" w:color="auto"/>
+              <w:bottom w:val="single" w:sz="4" w:space="0" w:color="auto"/>
+            </w:tcBorders>
+          </w:tcPr>
+          <w:p>
+            <w:pPr>
+              <w:rPr>
+                <w:lang w:val="en-IN"/>
+              </w:rPr>
+            </w:pPr>
+          </w:p>
+        </w:tc>
+        <w:tc>
+          <w:tcPr>
+            <w:tcW w:w="2338" w:type="dxa"/>
+          </w:tcPr>
+          <w:p>
+            <w:r>
+              <w:t>Handle defaulter list</w:t>
+            </w:r>
+          </w:p>
+        </w:tc>
+        <w:tc>
+          <w:tcPr>
+            <w:tcW w:w="3189" w:type="dxa"/>
+          </w:tcPr>
+          <w:p>
+            <w:r>
+              <w:t xml:space="preserve">- </w:t>
+            </w:r>
+            <w:r>
+              <w:t>Publish the defaulters list.</w:t>
+            </w:r>
+            <w:r>
+              <w:br/>
+              <w:t xml:space="preserve">- Ensure the defaulters list is shared with relevant stakeholders (teachers, students). </w:t>
+            </w:r>
+            <w:r>
+              <w:br/>
+              <w:t>- Ensure the defaulters list is published on time.</w:t>
+            </w:r>
+          </w:p>
+        </w:tc>
+      </w:tr>
+      <w:tr>
+        <w:tc>
+          <w:tcPr>
+            <w:tcW w:w="3335" w:type="dxa"/>
+          </w:tcPr>
+          <w:p/>
+        </w:tc>
+        <w:tc>
+          <w:tcPr>
+            <w:tcW w:w="2337" w:type="dxa"/>
+            <w:tcBorders>
+              <w:top w:val="single" w:sz="4" w:space="0" w:color="auto"/>
+              <w:bottom w:val="single" w:sz="4" w:space="0" w:color="auto"/>
+            </w:tcBorders>
+          </w:tcPr>
+          <w:p>
+            <w:pPr>
+              <w:rPr>
+                <w:lang w:val="en-IN"/>
+              </w:rPr>
+            </w:pPr>
+          </w:p>
+        </w:tc>
+        <w:tc>
+          <w:tcPr>
+            <w:tcW w:w="2338" w:type="dxa"/>
+          </w:tcPr>
+          <w:p>
+            <w:r>
+              <w:t>Resolve complaint raised</w:t>
+            </w:r>
+          </w:p>
+        </w:tc>
+        <w:tc>
+          <w:tcPr>
+            <w:tcW w:w="3189" w:type="dxa"/>
+          </w:tcPr>
+          <w:p>
+            <w:r>
+              <w:t xml:space="preserve">- Resolve the complaint raised by the student or teacher. </w:t>
+            </w:r>
+            <w:r>
+              <w:br/>
+              <w:t>- Ensure complaints are addressed within a specific time frame.</w:t>
+            </w:r>
+          </w:p>
+        </w:tc>
+      </w:tr>
+      <w:tr>
+        <w:tc>
+          <w:tcPr>
+            <w:tcW w:w="3335" w:type="dxa"/>
           </w:tcPr>
           <w:p/>
         </w:tc>
@@ -1710,59 +2422,115 @@
               <w:top w:val="single" w:sz="4" w:space="0" w:color="auto"/>
             </w:tcBorders>
           </w:tcPr>
+          <w:p>
+            <w:pPr>
+              <w:rPr>
+                <w:lang w:val="en-IN"/>
+              </w:rPr>
+            </w:pPr>
+          </w:p>
+        </w:tc>
+        <w:tc>
+          <w:tcPr>
+            <w:tcW w:w="2338" w:type="dxa"/>
+          </w:tcPr>
+          <w:p>
+            <w:r>
+              <w:t>Register students</w:t>
+            </w:r>
+          </w:p>
+        </w:tc>
+        <w:tc>
+          <w:tcPr>
+            <w:tcW w:w="3189" w:type="dxa"/>
+          </w:tcPr>
+          <w:tbl>
+            <w:tblPr>
+              <w:tblW w:w="0" w:type="auto"/>
+              <w:tblCellSpacing w:w="15" w:type="dxa"/>
+              <w:tblCellMar>
+                <w:top w:w="15" w:type="dxa"/>
+                <w:left w:w="15" w:type="dxa"/>
+                <w:bottom w:w="15" w:type="dxa"/>
+                <w:right w:w="15" w:type="dxa"/>
+              </w:tblCellMar>
+              <w:tblLook w:val="04A0" w:firstRow="1" w:lastRow="0" w:firstColumn="1" w:lastColumn="0" w:noHBand="0" w:noVBand="1"/>
+            </w:tblPr>
+            <w:tblGrid>
+              <w:gridCol w:w="96"/>
+            </w:tblGrid>
+            <w:tr>
+              <w:trPr>
+                <w:tblCellSpacing w:w="15" w:type="dxa"/>
+              </w:trPr>
+              <w:tc>
+                <w:tcPr>
+                  <w:tcW w:w="0" w:type="auto"/>
+                  <w:vAlign w:val="center"/>
+                  <w:hideMark/>
+                </w:tcPr>
+                <w:p>
+                  <w:pPr>
+                    <w:spacing w:line="240" w:lineRule="auto"/>
+                    <w:rPr>
+                      <w:lang w:val="en-IN"/>
+                    </w:rPr>
+                  </w:pPr>
+                </w:p>
+              </w:tc>
+            </w:tr>
+          </w:tbl>
+          <w:p>
+            <w:pPr>
+              <w:rPr>
+                <w:lang w:val="en-IN"/>
+              </w:rPr>
+            </w:pPr>
+            <w:r>
+              <w:rPr>
+                <w:lang w:val="en-IN"/>
+              </w:rPr>
+              <w:t>- Successfully register a student in the system.</w:t>
+            </w:r>
+          </w:p>
+          <w:p>
+            <w:pPr>
+              <w:rPr>
+                <w:lang w:val="en-IN"/>
+              </w:rPr>
+            </w:pPr>
+            <w:r>
+              <w:rPr>
+                <w:lang w:val="en-IN"/>
+              </w:rPr>
+              <w:t xml:space="preserve">- Ensure all mandatory student details are captured during registration.  </w:t>
+            </w:r>
+          </w:p>
+          <w:p>
+            <w:pPr>
+              <w:rPr>
+                <w:vanish/>
+                <w:lang w:val="en-IN"/>
+              </w:rPr>
+            </w:pPr>
+            <w:r>
+              <w:rPr>
+                <w:lang w:val="en-IN"/>
+              </w:rPr>
+              <w:t>- Ensure students receive confirmation of registration.</w:t>
+            </w:r>
+            <w:r>
+              <w:rPr>
+                <w:lang w:val="en-IN"/>
+              </w:rPr>
+              <w:br/>
+            </w:r>
+          </w:p>
           <w:p/>
-        </w:tc>
-        <w:tc>
-          <w:tcPr>
-            <w:tcW w:w="2338" w:type="dxa"/>
-          </w:tcPr>
-          <w:p>
-            <w:r>
-              <w:t>Handle the Defaulter’s list.</w:t>
-            </w:r>
-          </w:p>
-        </w:tc>
-        <w:tc>
-          <w:tcPr>
-            <w:tcW w:w="2338" w:type="dxa"/>
-          </w:tcPr>
-          <w:p>
-            <w:pPr>
-              <w:rPr>
-                <w:lang w:val="en-IN"/>
-              </w:rPr>
-            </w:pPr>
-            <w:r>
-              <w:rPr>
-                <w:lang w:val="en-IN"/>
-              </w:rPr>
-              <w:t>View the list of students marked as defaulters.</w:t>
-            </w:r>
-          </w:p>
-          <w:p>
-            <w:pPr>
-              <w:rPr>
-                <w:lang w:val="en-IN"/>
-              </w:rPr>
-            </w:pPr>
-            <w:r>
-              <w:rPr>
-                <w:lang w:val="en-IN"/>
-              </w:rPr>
-              <w:t>View defaulters for a specific month or previous months.</w:t>
-            </w:r>
-          </w:p>
-          <w:p>
-            <w:r>
-              <w:rPr>
-                <w:lang w:val="en-IN"/>
-              </w:rPr>
-              <w:t>Update the defaulter’s list if necessary (e.g., if a student’s attendance is corrected).</w:t>
-            </w:r>
-          </w:p>
         </w:tc>
       </w:tr>
     </w:tbl>
+    <w:p/>
     <w:p/>
     <w:p>
       <w:r>
@@ -1816,17 +2584,1810 @@
             <w:tcW w:w="4675" w:type="dxa"/>
           </w:tcPr>
           <w:p>
-            <w:r>
-              <w:t>Student id</w:t>
-            </w:r>
-          </w:p>
+            <w:pPr>
+              <w:rPr>
+                <w:lang w:val="en-IN"/>
+              </w:rPr>
+            </w:pPr>
+            <w:r>
+              <w:rPr>
+                <w:lang w:val="en-IN"/>
+              </w:rPr>
+              <w:t>-</w:t>
+            </w:r>
+            <w:r>
+              <w:rPr>
+                <w:lang w:val="en-IN"/>
+              </w:rPr>
+              <w:t>View attendance data (overall and subject-wise).</w:t>
+            </w:r>
+          </w:p>
+          <w:p>
+            <w:pPr>
+              <w:rPr>
+                <w:lang w:val="en-IN"/>
+              </w:rPr>
+            </w:pPr>
+            <w:r>
+              <w:rPr>
+                <w:lang w:val="en-IN"/>
+              </w:rPr>
+              <w:t>-</w:t>
+            </w:r>
+            <w:r>
+              <w:rPr>
+                <w:lang w:val="en-IN"/>
+              </w:rPr>
+              <w:t>View the defaulter’s list.</w:t>
+            </w:r>
+          </w:p>
+          <w:p>
+            <w:pPr>
+              <w:rPr>
+                <w:lang w:val="en-IN"/>
+              </w:rPr>
+            </w:pPr>
+            <w:r>
+              <w:rPr>
+                <w:lang w:val="en-IN"/>
+              </w:rPr>
+              <w:t>-</w:t>
+            </w:r>
+            <w:r>
+              <w:rPr>
+                <w:lang w:val="en-IN"/>
+              </w:rPr>
+              <w:t>Raise complaints regarding attendance.</w:t>
+            </w:r>
+          </w:p>
+        </w:tc>
+        <w:tc>
+          <w:tcPr>
+            <w:tcW w:w="4675" w:type="dxa"/>
+          </w:tcPr>
+          <w:p>
+            <w:pPr>
+              <w:jc w:val="center"/>
+            </w:pPr>
+            <w:r>
+              <w:t>Teaching Staff</w:t>
+            </w:r>
+          </w:p>
+          <w:p>
+            <w:pPr>
+              <w:jc w:val="center"/>
+            </w:pPr>
+            <w:r>
+              <w:t>Office Staff</w:t>
+            </w:r>
+          </w:p>
+        </w:tc>
+      </w:tr>
+    </w:tbl>
+    <w:p/>
+    <w:tbl>
+      <w:tblPr>
+        <w:tblStyle w:val="TableGrid"/>
+        <w:tblW w:w="0" w:type="auto"/>
+        <w:tblLook w:val="04A0" w:firstRow="1" w:lastRow="0" w:firstColumn="1" w:lastColumn="0" w:noHBand="0" w:noVBand="1"/>
+      </w:tblPr>
+      <w:tblGrid>
+        <w:gridCol w:w="4675"/>
+        <w:gridCol w:w="4675"/>
+      </w:tblGrid>
+      <w:tr>
+        <w:tc>
+          <w:tcPr>
+            <w:tcW w:w="4675" w:type="dxa"/>
+            <w:tcBorders>
+              <w:right w:val="nil"/>
+            </w:tcBorders>
+          </w:tcPr>
+          <w:p>
+            <w:r>
+              <w:t>Teacher</w:t>
+            </w:r>
+          </w:p>
+        </w:tc>
+        <w:tc>
+          <w:tcPr>
+            <w:tcW w:w="4675" w:type="dxa"/>
+            <w:tcBorders>
+              <w:left w:val="nil"/>
+            </w:tcBorders>
+          </w:tcPr>
           <w:p/>
         </w:tc>
+      </w:tr>
+      <w:tr>
         <w:tc>
           <w:tcPr>
             <w:tcW w:w="4675" w:type="dxa"/>
           </w:tcPr>
+          <w:p>
+            <w:pPr>
+              <w:rPr>
+                <w:lang w:val="en-IN"/>
+              </w:rPr>
+            </w:pPr>
+            <w:r>
+              <w:rPr>
+                <w:lang w:val="en-IN"/>
+              </w:rPr>
+              <w:t>-</w:t>
+            </w:r>
+            <w:r>
+              <w:rPr>
+                <w:lang w:val="en-IN"/>
+              </w:rPr>
+              <w:t>Verify and mark class attendance.</w:t>
+            </w:r>
+          </w:p>
+          <w:p>
+            <w:pPr>
+              <w:rPr>
+                <w:lang w:val="en-IN"/>
+              </w:rPr>
+            </w:pPr>
+            <w:r>
+              <w:rPr>
+                <w:lang w:val="en-IN"/>
+              </w:rPr>
+              <w:t>-</w:t>
+            </w:r>
+            <w:r>
+              <w:rPr>
+                <w:lang w:val="en-IN"/>
+              </w:rPr>
+              <w:t>View consolidated attendance.</w:t>
+            </w:r>
+          </w:p>
+          <w:p>
+            <w:pPr>
+              <w:rPr>
+                <w:lang w:val="en-IN"/>
+              </w:rPr>
+            </w:pPr>
+            <w:r>
+              <w:rPr>
+                <w:lang w:val="en-IN"/>
+              </w:rPr>
+              <w:t>-</w:t>
+            </w:r>
+            <w:r>
+              <w:rPr>
+                <w:lang w:val="en-IN"/>
+              </w:rPr>
+              <w:t>View attendance of a specific student (overall and subject-wise).</w:t>
+            </w:r>
+          </w:p>
+          <w:p>
+            <w:pPr>
+              <w:rPr>
+                <w:lang w:val="en-IN"/>
+              </w:rPr>
+            </w:pPr>
+            <w:r>
+              <w:rPr>
+                <w:lang w:val="en-IN"/>
+              </w:rPr>
+              <w:t>-</w:t>
+            </w:r>
+            <w:r>
+              <w:rPr>
+                <w:lang w:val="en-IN"/>
+              </w:rPr>
+              <w:t>View the defaulter’s list.</w:t>
+            </w:r>
+          </w:p>
+          <w:p>
+            <w:pPr>
+              <w:rPr>
+                <w:lang w:val="en-IN"/>
+              </w:rPr>
+            </w:pPr>
+          </w:p>
+        </w:tc>
+        <w:tc>
+          <w:tcPr>
+            <w:tcW w:w="4675" w:type="dxa"/>
+          </w:tcPr>
+          <w:p>
+            <w:pPr>
+              <w:jc w:val="center"/>
+            </w:pPr>
+            <w:r>
+              <w:t>Student</w:t>
+            </w:r>
+          </w:p>
+          <w:p>
+            <w:pPr>
+              <w:jc w:val="center"/>
+            </w:pPr>
+            <w:r>
+              <w:t>Office Staff</w:t>
+            </w:r>
+          </w:p>
+        </w:tc>
+      </w:tr>
+    </w:tbl>
+    <w:p/>
+    <w:tbl>
+      <w:tblPr>
+        <w:tblStyle w:val="TableGrid"/>
+        <w:tblW w:w="0" w:type="auto"/>
+        <w:tblLook w:val="04A0" w:firstRow="1" w:lastRow="0" w:firstColumn="1" w:lastColumn="0" w:noHBand="0" w:noVBand="1"/>
+      </w:tblPr>
+      <w:tblGrid>
+        <w:gridCol w:w="4675"/>
+        <w:gridCol w:w="4675"/>
+      </w:tblGrid>
+      <w:tr>
+        <w:tc>
+          <w:tcPr>
+            <w:tcW w:w="4675" w:type="dxa"/>
+            <w:tcBorders>
+              <w:right w:val="nil"/>
+            </w:tcBorders>
+          </w:tcPr>
+          <w:p>
+            <w:r>
+              <w:t>Office Staff</w:t>
+            </w:r>
+          </w:p>
+        </w:tc>
+        <w:tc>
+          <w:tcPr>
+            <w:tcW w:w="4675" w:type="dxa"/>
+            <w:tcBorders>
+              <w:left w:val="nil"/>
+            </w:tcBorders>
+          </w:tcPr>
           <w:p/>
+        </w:tc>
+      </w:tr>
+      <w:tr>
+        <w:tc>
+          <w:tcPr>
+            <w:tcW w:w="4675" w:type="dxa"/>
+          </w:tcPr>
+          <w:p>
+            <w:pPr>
+              <w:rPr>
+                <w:lang w:val="en-IN"/>
+              </w:rPr>
+            </w:pPr>
+            <w:r>
+              <w:rPr>
+                <w:lang w:val="en-IN"/>
+              </w:rPr>
+              <w:t>-</w:t>
+            </w:r>
+            <w:r>
+              <w:rPr>
+                <w:lang w:val="en-IN"/>
+              </w:rPr>
+              <w:t>Verify and mark class attendance.</w:t>
+            </w:r>
+          </w:p>
+          <w:p>
+            <w:pPr>
+              <w:rPr>
+                <w:lang w:val="en-IN"/>
+              </w:rPr>
+            </w:pPr>
+            <w:r>
+              <w:rPr>
+                <w:lang w:val="en-IN"/>
+              </w:rPr>
+              <w:t>-</w:t>
+            </w:r>
+            <w:r>
+              <w:rPr>
+                <w:lang w:val="en-IN"/>
+              </w:rPr>
+              <w:t>View consolidated attendance.</w:t>
+            </w:r>
+          </w:p>
+          <w:p>
+            <w:pPr>
+              <w:rPr>
+                <w:lang w:val="en-IN"/>
+              </w:rPr>
+            </w:pPr>
+            <w:r>
+              <w:rPr>
+                <w:lang w:val="en-IN"/>
+              </w:rPr>
+              <w:t>-</w:t>
+            </w:r>
+            <w:r>
+              <w:rPr>
+                <w:lang w:val="en-IN"/>
+              </w:rPr>
+              <w:t>View attendance of a specific student (overall and subject-wise).</w:t>
+            </w:r>
+          </w:p>
+          <w:p>
+            <w:pPr>
+              <w:rPr>
+                <w:lang w:val="en-IN"/>
+              </w:rPr>
+            </w:pPr>
+            <w:r>
+              <w:rPr>
+                <w:lang w:val="en-IN"/>
+              </w:rPr>
+              <w:t>-</w:t>
+            </w:r>
+            <w:r>
+              <w:rPr>
+                <w:lang w:val="en-IN"/>
+              </w:rPr>
+              <w:t>View the defaulter’s list.</w:t>
+            </w:r>
+          </w:p>
+          <w:p>
+            <w:pPr>
+              <w:rPr>
+                <w:lang w:val="en-IN"/>
+              </w:rPr>
+            </w:pPr>
+          </w:p>
+        </w:tc>
+        <w:tc>
+          <w:tcPr>
+            <w:tcW w:w="4675" w:type="dxa"/>
+          </w:tcPr>
+          <w:p>
+            <w:pPr>
+              <w:jc w:val="center"/>
+            </w:pPr>
+            <w:r>
+              <w:t xml:space="preserve">Student </w:t>
+            </w:r>
+          </w:p>
+          <w:p>
+            <w:pPr>
+              <w:jc w:val="center"/>
+            </w:pPr>
+            <w:r>
+              <w:t>Teaching Staff</w:t>
+            </w:r>
+          </w:p>
+          <w:p>
+            <w:pPr>
+              <w:jc w:val="center"/>
+            </w:pPr>
+          </w:p>
+        </w:tc>
+      </w:tr>
+    </w:tbl>
+    <w:p>
+      <w:r>
+        <w:br/>
+      </w:r>
+      <w:r>
+        <w:br/>
+      </w:r>
+      <w:r>
+        <w:t>Product Backlog:</w:t>
+      </w:r>
+    </w:p>
+    <w:tbl>
+      <w:tblPr>
+        <w:tblStyle w:val="TableGrid"/>
+        <w:tblW w:w="9347" w:type="dxa"/>
+        <w:tblInd w:w="-5" w:type="dxa"/>
+        <w:tblLook w:val="04A0" w:firstRow="1" w:lastRow="0" w:firstColumn="1" w:lastColumn="0" w:noHBand="0" w:noVBand="1"/>
+      </w:tblPr>
+      <w:tblGrid>
+        <w:gridCol w:w="1115"/>
+        <w:gridCol w:w="1804"/>
+        <w:gridCol w:w="1452"/>
+        <w:gridCol w:w="1395"/>
+        <w:gridCol w:w="1201"/>
+        <w:gridCol w:w="1143"/>
+        <w:gridCol w:w="1237"/>
+      </w:tblGrid>
+      <w:tr>
+        <w:trPr>
+          <w:cantSplit/>
+          <w:trHeight w:val="1134"/>
+        </w:trPr>
+        <w:tc>
+          <w:tcPr>
+            <w:tcW w:w="1115" w:type="dxa"/>
+          </w:tcPr>
+          <w:p>
+            <w:r>
+              <w:rPr>
+                <w:b/>
+                <w:bCs/>
+                <w:lang w:val="en-IN"/>
+              </w:rPr>
+              <w:t>User Story ID</w:t>
+            </w:r>
+          </w:p>
+        </w:tc>
+        <w:tc>
+          <w:tcPr>
+            <w:tcW w:w="1804" w:type="dxa"/>
+          </w:tcPr>
+          <w:p>
+            <w:r>
+              <w:rPr>
+                <w:b/>
+                <w:bCs/>
+                <w:lang w:val="en-IN"/>
+              </w:rPr>
+              <w:t>As a &lt;type of user&gt;</w:t>
+            </w:r>
+          </w:p>
+        </w:tc>
+        <w:tc>
+          <w:tcPr>
+            <w:tcW w:w="1452" w:type="dxa"/>
+          </w:tcPr>
+          <w:p>
+            <w:r>
+              <w:rPr>
+                <w:b/>
+                <w:bCs/>
+                <w:lang w:val="en-IN"/>
+              </w:rPr>
+              <w:t>I want to &lt;perform some task&gt;</w:t>
+            </w:r>
+          </w:p>
+        </w:tc>
+        <w:tc>
+          <w:tcPr>
+            <w:tcW w:w="1395" w:type="dxa"/>
+          </w:tcPr>
+          <w:p>
+            <w:r>
+              <w:rPr>
+                <w:b/>
+                <w:bCs/>
+                <w:lang w:val="en-IN"/>
+              </w:rPr>
+              <w:t>So that I can &lt;achieve some goal&gt;</w:t>
+            </w:r>
+          </w:p>
+        </w:tc>
+        <w:tc>
+          <w:tcPr>
+            <w:tcW w:w="1201" w:type="dxa"/>
+          </w:tcPr>
+          <w:p>
+            <w:r>
+              <w:rPr>
+                <w:b/>
+                <w:bCs/>
+                <w:lang w:val="en-IN"/>
+              </w:rPr>
+              <w:t>Priority</w:t>
+            </w:r>
+          </w:p>
+        </w:tc>
+        <w:tc>
+          <w:tcPr>
+            <w:tcW w:w="1143" w:type="dxa"/>
+          </w:tcPr>
+          <w:p>
+            <w:r>
+              <w:rPr>
+                <w:b/>
+                <w:bCs/>
+                <w:lang w:val="en-IN"/>
+              </w:rPr>
+              <w:t>Sprint</w:t>
+            </w:r>
+          </w:p>
+        </w:tc>
+        <w:tc>
+          <w:tcPr>
+            <w:tcW w:w="1237" w:type="dxa"/>
+          </w:tcPr>
+          <w:p>
+            <w:r>
+              <w:rPr>
+                <w:b/>
+                <w:bCs/>
+                <w:lang w:val="en-IN"/>
+              </w:rPr>
+              <w:t>Status</w:t>
+            </w:r>
+          </w:p>
+        </w:tc>
+      </w:tr>
+      <w:tr>
+        <w:trPr>
+          <w:cantSplit/>
+          <w:trHeight w:val="1134"/>
+        </w:trPr>
+        <w:tc>
+          <w:tcPr>
+            <w:tcW w:w="1115" w:type="dxa"/>
+          </w:tcPr>
+          <w:p>
+            <w:r>
+              <w:t>1</w:t>
+            </w:r>
+          </w:p>
+        </w:tc>
+        <w:tc>
+          <w:tcPr>
+            <w:tcW w:w="1804" w:type="dxa"/>
+          </w:tcPr>
+          <w:p>
+            <w:r>
+              <w:rPr>
+                <w:lang w:val="en-IN"/>
+              </w:rPr>
+              <w:t>Student</w:t>
+            </w:r>
+          </w:p>
+        </w:tc>
+        <w:tc>
+          <w:tcPr>
+            <w:tcW w:w="1452" w:type="dxa"/>
+          </w:tcPr>
+          <w:p>
+            <w:r>
+              <w:rPr>
+                <w:lang w:val="en-IN"/>
+              </w:rPr>
+              <w:t>Handle my attendance data</w:t>
+            </w:r>
+          </w:p>
+        </w:tc>
+        <w:tc>
+          <w:tcPr>
+            <w:tcW w:w="1395" w:type="dxa"/>
+          </w:tcPr>
+          <w:p>
+            <w:r>
+              <w:rPr>
+                <w:lang w:val="en-IN"/>
+              </w:rPr>
+              <w:t>View overall attendance list, subject-wise attendance list</w:t>
+            </w:r>
+          </w:p>
+        </w:tc>
+        <w:tc>
+          <w:tcPr>
+            <w:tcW w:w="1201" w:type="dxa"/>
+          </w:tcPr>
+          <w:p>
+            <w:r>
+              <w:rPr>
+                <w:lang w:val="en-IN"/>
+              </w:rPr>
+              <w:t>High</w:t>
+            </w:r>
+          </w:p>
+        </w:tc>
+        <w:tc>
+          <w:tcPr>
+            <w:tcW w:w="1143" w:type="dxa"/>
+          </w:tcPr>
+          <w:p>
+            <w:r>
+              <w:t>1</w:t>
+            </w:r>
+          </w:p>
+        </w:tc>
+        <w:tc>
+          <w:tcPr>
+            <w:tcW w:w="1237" w:type="dxa"/>
+          </w:tcPr>
+          <w:p>
+            <w:r>
+              <w:t>To Do</w:t>
+            </w:r>
+          </w:p>
+        </w:tc>
+      </w:tr>
+      <w:tr>
+        <w:trPr>
+          <w:cantSplit/>
+          <w:trHeight w:val="1134"/>
+        </w:trPr>
+        <w:tc>
+          <w:tcPr>
+            <w:tcW w:w="1115" w:type="dxa"/>
+          </w:tcPr>
+          <w:p>
+            <w:r>
+              <w:t>2</w:t>
+            </w:r>
+          </w:p>
+        </w:tc>
+        <w:tc>
+          <w:tcPr>
+            <w:tcW w:w="1804" w:type="dxa"/>
+          </w:tcPr>
+          <w:p>
+            <w:r>
+              <w:rPr>
+                <w:lang w:val="en-IN"/>
+              </w:rPr>
+              <w:t>Student</w:t>
+            </w:r>
+          </w:p>
+        </w:tc>
+        <w:tc>
+          <w:tcPr>
+            <w:tcW w:w="1452" w:type="dxa"/>
+          </w:tcPr>
+          <w:p>
+            <w:r>
+              <w:rPr>
+                <w:lang w:val="en-IN"/>
+              </w:rPr>
+              <w:t>Handle defaulter’s data</w:t>
+            </w:r>
+          </w:p>
+        </w:tc>
+        <w:tc>
+          <w:tcPr>
+            <w:tcW w:w="1395" w:type="dxa"/>
+          </w:tcPr>
+          <w:p>
+            <w:r>
+              <w:rPr>
+                <w:lang w:val="en-IN"/>
+              </w:rPr>
+              <w:t>View the defaulter’s list</w:t>
+            </w:r>
+          </w:p>
+        </w:tc>
+        <w:tc>
+          <w:tcPr>
+            <w:tcW w:w="1201" w:type="dxa"/>
+          </w:tcPr>
+          <w:p>
+            <w:r>
+              <w:rPr>
+                <w:lang w:val="en-IN"/>
+              </w:rPr>
+              <w:t>High</w:t>
+            </w:r>
+          </w:p>
+        </w:tc>
+        <w:tc>
+          <w:tcPr>
+            <w:tcW w:w="1143" w:type="dxa"/>
+          </w:tcPr>
+          <w:p>
+            <w:r>
+              <w:t>1</w:t>
+            </w:r>
+          </w:p>
+        </w:tc>
+        <w:tc>
+          <w:tcPr>
+            <w:tcW w:w="1237" w:type="dxa"/>
+          </w:tcPr>
+          <w:p>
+            <w:r>
+              <w:t>To Do</w:t>
+            </w:r>
+          </w:p>
+        </w:tc>
+      </w:tr>
+      <w:tr>
+        <w:trPr>
+          <w:cantSplit/>
+          <w:trHeight w:val="1134"/>
+        </w:trPr>
+        <w:tc>
+          <w:tcPr>
+            <w:tcW w:w="1115" w:type="dxa"/>
+          </w:tcPr>
+          <w:p>
+            <w:r>
+              <w:lastRenderedPageBreak/>
+              <w:t>3</w:t>
+            </w:r>
+          </w:p>
+        </w:tc>
+        <w:tc>
+          <w:tcPr>
+            <w:tcW w:w="1804" w:type="dxa"/>
+          </w:tcPr>
+          <w:p>
+            <w:r>
+              <w:rPr>
+                <w:lang w:val="en-IN"/>
+              </w:rPr>
+              <w:t>Student</w:t>
+            </w:r>
+          </w:p>
+        </w:tc>
+        <w:tc>
+          <w:tcPr>
+            <w:tcW w:w="1452" w:type="dxa"/>
+          </w:tcPr>
+          <w:p>
+            <w:r>
+              <w:t>Raise a complaint</w:t>
+            </w:r>
+          </w:p>
+        </w:tc>
+        <w:tc>
+          <w:tcPr>
+            <w:tcW w:w="1395" w:type="dxa"/>
+          </w:tcPr>
+          <w:tbl>
+            <w:tblPr>
+              <w:tblpPr w:topFromText="180" w:bottomFromText="180" w:vertAnchor="text" w:tblpX="1" w:tblpY="1"/>
+              <w:tblOverlap w:val="never"/>
+              <w:tblW w:w="0" w:type="auto"/>
+              <w:tblCellSpacing w:w="15" w:type="dxa"/>
+              <w:tblCellMar>
+                <w:top w:w="15" w:type="dxa"/>
+                <w:left w:w="15" w:type="dxa"/>
+                <w:bottom w:w="15" w:type="dxa"/>
+                <w:right w:w="15" w:type="dxa"/>
+              </w:tblCellMar>
+              <w:tblLook w:val="04A0" w:firstRow="1" w:lastRow="0" w:firstColumn="1" w:lastColumn="0" w:noHBand="0" w:noVBand="1"/>
+            </w:tblPr>
+            <w:tblGrid>
+              <w:gridCol w:w="96"/>
+            </w:tblGrid>
+            <w:tr>
+              <w:trPr>
+                <w:tblCellSpacing w:w="15" w:type="dxa"/>
+              </w:trPr>
+              <w:tc>
+                <w:tcPr>
+                  <w:tcW w:w="0" w:type="auto"/>
+                  <w:vAlign w:val="center"/>
+                  <w:hideMark/>
+                </w:tcPr>
+                <w:p>
+                  <w:pPr>
+                    <w:spacing w:line="240" w:lineRule="auto"/>
+                    <w:rPr>
+                      <w:lang w:val="en-IN"/>
+                    </w:rPr>
+                  </w:pPr>
+                </w:p>
+              </w:tc>
+            </w:tr>
+          </w:tbl>
+          <w:p>
+            <w:pPr>
+              <w:rPr>
+                <w:vanish/>
+                <w:lang w:val="en-IN"/>
+              </w:rPr>
+            </w:pPr>
+          </w:p>
+          <w:tbl>
+            <w:tblPr>
+              <w:tblpPr w:topFromText="180" w:bottomFromText="180" w:vertAnchor="text" w:tblpX="1" w:tblpY="1"/>
+              <w:tblOverlap w:val="never"/>
+              <w:tblW w:w="0" w:type="auto"/>
+              <w:tblCellSpacing w:w="15" w:type="dxa"/>
+              <w:tblCellMar>
+                <w:top w:w="15" w:type="dxa"/>
+                <w:left w:w="15" w:type="dxa"/>
+                <w:bottom w:w="15" w:type="dxa"/>
+                <w:right w:w="15" w:type="dxa"/>
+              </w:tblCellMar>
+              <w:tblLook w:val="04A0" w:firstRow="1" w:lastRow="0" w:firstColumn="1" w:lastColumn="0" w:noHBand="0" w:noVBand="1"/>
+            </w:tblPr>
+            <w:tblGrid>
+              <w:gridCol w:w="1179"/>
+            </w:tblGrid>
+            <w:tr>
+              <w:trPr>
+                <w:tblCellSpacing w:w="15" w:type="dxa"/>
+              </w:trPr>
+              <w:tc>
+                <w:tcPr>
+                  <w:tcW w:w="0" w:type="auto"/>
+                  <w:vAlign w:val="center"/>
+                  <w:hideMark/>
+                </w:tcPr>
+                <w:p>
+                  <w:pPr>
+                    <w:spacing w:line="240" w:lineRule="auto"/>
+                    <w:rPr>
+                      <w:lang w:val="en-IN"/>
+                    </w:rPr>
+                  </w:pPr>
+                  <w:r>
+                    <w:rPr>
+                      <w:lang w:val="en-IN"/>
+                    </w:rPr>
+                    <w:t>Clarify if there is any mistake in the attendance</w:t>
+                  </w:r>
+                </w:p>
+              </w:tc>
+            </w:tr>
+          </w:tbl>
+          <w:p/>
+        </w:tc>
+        <w:tc>
+          <w:tcPr>
+            <w:tcW w:w="1201" w:type="dxa"/>
+          </w:tcPr>
+          <w:p>
+            <w:r>
+              <w:t>Medium</w:t>
+            </w:r>
+          </w:p>
+        </w:tc>
+        <w:tc>
+          <w:tcPr>
+            <w:tcW w:w="1143" w:type="dxa"/>
+          </w:tcPr>
+          <w:p>
+            <w:r>
+              <w:t>2</w:t>
+            </w:r>
+          </w:p>
+        </w:tc>
+        <w:tc>
+          <w:tcPr>
+            <w:tcW w:w="1237" w:type="dxa"/>
+          </w:tcPr>
+          <w:p>
+            <w:r>
+              <w:t>To Do</w:t>
+            </w:r>
+          </w:p>
+        </w:tc>
+      </w:tr>
+      <w:tr>
+        <w:trPr>
+          <w:cantSplit/>
+          <w:trHeight w:val="1134"/>
+        </w:trPr>
+        <w:tc>
+          <w:tcPr>
+            <w:tcW w:w="1115" w:type="dxa"/>
+          </w:tcPr>
+          <w:p>
+            <w:r>
+              <w:t>4</w:t>
+            </w:r>
+          </w:p>
+        </w:tc>
+        <w:tc>
+          <w:tcPr>
+            <w:tcW w:w="1804" w:type="dxa"/>
+          </w:tcPr>
+          <w:p>
+            <w:pPr>
+              <w:tabs>
+                <w:tab w:val="left" w:pos="780"/>
+              </w:tabs>
+            </w:pPr>
+            <w:r>
+              <w:tab/>
+            </w:r>
+            <w:r>
+              <w:t>Teacher</w:t>
+            </w:r>
+          </w:p>
+        </w:tc>
+        <w:tc>
+          <w:tcPr>
+            <w:tcW w:w="1452" w:type="dxa"/>
+          </w:tcPr>
+          <w:p>
+            <w:r>
+              <w:t>Verify the class’s attendance</w:t>
+            </w:r>
+          </w:p>
+        </w:tc>
+        <w:tc>
+          <w:tcPr>
+            <w:tcW w:w="1395" w:type="dxa"/>
+          </w:tcPr>
+          <w:p>
+            <w:r>
+              <w:t>Mark the class’s attendance</w:t>
+            </w:r>
+          </w:p>
+        </w:tc>
+        <w:tc>
+          <w:tcPr>
+            <w:tcW w:w="1201" w:type="dxa"/>
+          </w:tcPr>
+          <w:p>
+            <w:r>
+              <w:rPr>
+                <w:lang w:val="en-IN"/>
+              </w:rPr>
+              <w:t>High</w:t>
+            </w:r>
+          </w:p>
+        </w:tc>
+        <w:tc>
+          <w:tcPr>
+            <w:tcW w:w="1143" w:type="dxa"/>
+          </w:tcPr>
+          <w:p>
+            <w:r>
+              <w:t>1</w:t>
+            </w:r>
+          </w:p>
+        </w:tc>
+        <w:tc>
+          <w:tcPr>
+            <w:tcW w:w="1237" w:type="dxa"/>
+          </w:tcPr>
+          <w:p>
+            <w:r>
+              <w:t>In Progress</w:t>
+            </w:r>
+          </w:p>
+        </w:tc>
+      </w:tr>
+      <w:tr>
+        <w:trPr>
+          <w:cantSplit/>
+          <w:trHeight w:val="1134"/>
+        </w:trPr>
+        <w:tc>
+          <w:tcPr>
+            <w:tcW w:w="1115" w:type="dxa"/>
+          </w:tcPr>
+          <w:p>
+            <w:r>
+              <w:t>5</w:t>
+            </w:r>
+          </w:p>
+        </w:tc>
+        <w:tc>
+          <w:tcPr>
+            <w:tcW w:w="1804" w:type="dxa"/>
+          </w:tcPr>
+          <w:p>
+            <w:r>
+              <w:tab/>
+            </w:r>
+            <w:r>
+              <w:t>Teacher</w:t>
+            </w:r>
+          </w:p>
+        </w:tc>
+        <w:tc>
+          <w:tcPr>
+            <w:tcW w:w="1452" w:type="dxa"/>
+          </w:tcPr>
+          <w:p>
+            <w:r>
+              <w:t>Handle the consolidated attendance</w:t>
+            </w:r>
+          </w:p>
+        </w:tc>
+        <w:tc>
+          <w:tcPr>
+            <w:tcW w:w="1395" w:type="dxa"/>
+          </w:tcPr>
+          <w:p>
+            <w:r>
+              <w:t>View the overall class’s attendance</w:t>
+            </w:r>
+          </w:p>
+        </w:tc>
+        <w:tc>
+          <w:tcPr>
+            <w:tcW w:w="1201" w:type="dxa"/>
+          </w:tcPr>
+          <w:p>
+            <w:r>
+              <w:rPr>
+                <w:lang w:val="en-IN"/>
+              </w:rPr>
+              <w:t>High</w:t>
+            </w:r>
+          </w:p>
+        </w:tc>
+        <w:tc>
+          <w:tcPr>
+            <w:tcW w:w="1143" w:type="dxa"/>
+          </w:tcPr>
+          <w:p>
+            <w:r>
+              <w:t>1</w:t>
+            </w:r>
+          </w:p>
+        </w:tc>
+        <w:tc>
+          <w:tcPr>
+            <w:tcW w:w="1237" w:type="dxa"/>
+          </w:tcPr>
+          <w:p>
+            <w:r>
+              <w:t>To Do</w:t>
+            </w:r>
+          </w:p>
+        </w:tc>
+      </w:tr>
+      <w:tr>
+        <w:trPr>
+          <w:cantSplit/>
+          <w:trHeight w:val="1134"/>
+        </w:trPr>
+        <w:tc>
+          <w:tcPr>
+            <w:tcW w:w="1115" w:type="dxa"/>
+          </w:tcPr>
+          <w:p>
+            <w:r>
+              <w:t>6</w:t>
+            </w:r>
+          </w:p>
+        </w:tc>
+        <w:tc>
+          <w:tcPr>
+            <w:tcW w:w="1804" w:type="dxa"/>
+          </w:tcPr>
+          <w:p>
+            <w:r>
+              <w:tab/>
+            </w:r>
+            <w:r>
+              <w:t>Teacher</w:t>
+            </w:r>
+          </w:p>
+        </w:tc>
+        <w:tc>
+          <w:tcPr>
+            <w:tcW w:w="1452" w:type="dxa"/>
+          </w:tcPr>
+          <w:p>
+            <w:r>
+              <w:t>Handle attendance of a specific student</w:t>
+            </w:r>
+          </w:p>
+        </w:tc>
+        <w:tc>
+          <w:tcPr>
+            <w:tcW w:w="1395" w:type="dxa"/>
+          </w:tcPr>
+          <w:p>
+            <w:r>
+              <w:t>View the attendance of a specific student</w:t>
+            </w:r>
+          </w:p>
+        </w:tc>
+        <w:tc>
+          <w:tcPr>
+            <w:tcW w:w="1201" w:type="dxa"/>
+          </w:tcPr>
+          <w:p>
+            <w:r>
+              <w:t>Medium</w:t>
+            </w:r>
+          </w:p>
+        </w:tc>
+        <w:tc>
+          <w:tcPr>
+            <w:tcW w:w="1143" w:type="dxa"/>
+          </w:tcPr>
+          <w:p>
+            <w:r>
+              <w:t>2</w:t>
+            </w:r>
+          </w:p>
+        </w:tc>
+        <w:tc>
+          <w:tcPr>
+            <w:tcW w:w="1237" w:type="dxa"/>
+          </w:tcPr>
+          <w:p>
+            <w:r>
+              <w:t>To Do</w:t>
+            </w:r>
+          </w:p>
+        </w:tc>
+      </w:tr>
+      <w:tr>
+        <w:trPr>
+          <w:cantSplit/>
+          <w:trHeight w:val="1134"/>
+        </w:trPr>
+        <w:tc>
+          <w:tcPr>
+            <w:tcW w:w="1115" w:type="dxa"/>
+          </w:tcPr>
+          <w:p>
+            <w:r>
+              <w:t>7</w:t>
+            </w:r>
+          </w:p>
+        </w:tc>
+        <w:tc>
+          <w:tcPr>
+            <w:tcW w:w="1804" w:type="dxa"/>
+          </w:tcPr>
+          <w:p>
+            <w:r>
+              <w:tab/>
+            </w:r>
+            <w:r>
+              <w:t>Teacher</w:t>
+            </w:r>
+          </w:p>
+        </w:tc>
+        <w:tc>
+          <w:tcPr>
+            <w:tcW w:w="1452" w:type="dxa"/>
+          </w:tcPr>
+          <w:p>
+            <w:r>
+              <w:t>Handle the defaulter’s list</w:t>
+            </w:r>
+          </w:p>
+        </w:tc>
+        <w:tc>
+          <w:tcPr>
+            <w:tcW w:w="1395" w:type="dxa"/>
+          </w:tcPr>
+          <w:tbl>
+            <w:tblPr>
+              <w:tblpPr w:topFromText="180" w:bottomFromText="180" w:vertAnchor="text" w:tblpX="1" w:tblpY="1"/>
+              <w:tblOverlap w:val="never"/>
+              <w:tblW w:w="0" w:type="auto"/>
+              <w:tblCellSpacing w:w="15" w:type="dxa"/>
+              <w:tblCellMar>
+                <w:top w:w="15" w:type="dxa"/>
+                <w:left w:w="15" w:type="dxa"/>
+                <w:bottom w:w="15" w:type="dxa"/>
+                <w:right w:w="15" w:type="dxa"/>
+              </w:tblCellMar>
+              <w:tblLook w:val="04A0" w:firstRow="1" w:lastRow="0" w:firstColumn="1" w:lastColumn="0" w:noHBand="0" w:noVBand="1"/>
+            </w:tblPr>
+            <w:tblGrid>
+              <w:gridCol w:w="1179"/>
+            </w:tblGrid>
+            <w:tr>
+              <w:trPr>
+                <w:tblCellSpacing w:w="15" w:type="dxa"/>
+              </w:trPr>
+              <w:tc>
+                <w:tcPr>
+                  <w:tcW w:w="0" w:type="auto"/>
+                  <w:vAlign w:val="center"/>
+                  <w:hideMark/>
+                </w:tcPr>
+                <w:p>
+                  <w:pPr>
+                    <w:spacing w:line="240" w:lineRule="auto"/>
+                    <w:rPr>
+                      <w:lang w:val="en-IN"/>
+                    </w:rPr>
+                  </w:pPr>
+                  <w:r>
+                    <w:rPr>
+                      <w:lang w:val="en-IN"/>
+                    </w:rPr>
+                    <w:t>View the defaulter’s list</w:t>
+                  </w:r>
+                </w:p>
+              </w:tc>
+            </w:tr>
+          </w:tbl>
+          <w:p>
+            <w:pPr>
+              <w:rPr>
+                <w:vanish/>
+                <w:lang w:val="en-IN"/>
+              </w:rPr>
+            </w:pPr>
+          </w:p>
+          <w:tbl>
+            <w:tblPr>
+              <w:tblpPr w:topFromText="180" w:bottomFromText="180" w:vertAnchor="text" w:tblpX="1" w:tblpY="1"/>
+              <w:tblOverlap w:val="never"/>
+              <w:tblW w:w="0" w:type="auto"/>
+              <w:tblCellSpacing w:w="15" w:type="dxa"/>
+              <w:tblCellMar>
+                <w:top w:w="15" w:type="dxa"/>
+                <w:left w:w="15" w:type="dxa"/>
+                <w:bottom w:w="15" w:type="dxa"/>
+                <w:right w:w="15" w:type="dxa"/>
+              </w:tblCellMar>
+              <w:tblLook w:val="04A0" w:firstRow="1" w:lastRow="0" w:firstColumn="1" w:lastColumn="0" w:noHBand="0" w:noVBand="1"/>
+            </w:tblPr>
+            <w:tblGrid>
+              <w:gridCol w:w="96"/>
+            </w:tblGrid>
+            <w:tr>
+              <w:trPr>
+                <w:tblCellSpacing w:w="15" w:type="dxa"/>
+              </w:trPr>
+              <w:tc>
+                <w:tcPr>
+                  <w:tcW w:w="0" w:type="auto"/>
+                  <w:vAlign w:val="center"/>
+                  <w:hideMark/>
+                </w:tcPr>
+                <w:p>
+                  <w:pPr>
+                    <w:spacing w:line="240" w:lineRule="auto"/>
+                    <w:rPr>
+                      <w:lang w:val="en-IN"/>
+                    </w:rPr>
+                  </w:pPr>
+                </w:p>
+              </w:tc>
+            </w:tr>
+          </w:tbl>
+          <w:p/>
+        </w:tc>
+        <w:tc>
+          <w:tcPr>
+            <w:tcW w:w="1201" w:type="dxa"/>
+          </w:tcPr>
+          <w:p>
+            <w:r>
+              <w:rPr>
+                <w:lang w:val="en-IN"/>
+              </w:rPr>
+              <w:t>High</w:t>
+            </w:r>
+          </w:p>
+        </w:tc>
+        <w:tc>
+          <w:tcPr>
+            <w:tcW w:w="1143" w:type="dxa"/>
+          </w:tcPr>
+          <w:p>
+            <w:r>
+              <w:t>1</w:t>
+            </w:r>
+          </w:p>
+        </w:tc>
+        <w:tc>
+          <w:tcPr>
+            <w:tcW w:w="1237" w:type="dxa"/>
+          </w:tcPr>
+          <w:p>
+            <w:r>
+              <w:t>To Do</w:t>
+            </w:r>
+          </w:p>
+        </w:tc>
+      </w:tr>
+      <w:tr>
+        <w:trPr>
+          <w:cantSplit/>
+          <w:trHeight w:val="1134"/>
+        </w:trPr>
+        <w:tc>
+          <w:tcPr>
+            <w:tcW w:w="1115" w:type="dxa"/>
+          </w:tcPr>
+          <w:p>
+            <w:r>
+              <w:t>8</w:t>
+            </w:r>
+          </w:p>
+        </w:tc>
+        <w:tc>
+          <w:tcPr>
+            <w:tcW w:w="1804" w:type="dxa"/>
+          </w:tcPr>
+          <w:p>
+            <w:r>
+              <w:t>Office Staff</w:t>
+            </w:r>
+          </w:p>
+        </w:tc>
+        <w:tc>
+          <w:tcPr>
+            <w:tcW w:w="1452" w:type="dxa"/>
+          </w:tcPr>
+          <w:p>
+            <w:r>
+              <w:t>Manage defaulter list</w:t>
+            </w:r>
+          </w:p>
+        </w:tc>
+        <w:tc>
+          <w:tcPr>
+            <w:tcW w:w="1395" w:type="dxa"/>
+          </w:tcPr>
+          <w:p>
+            <w:pPr>
+              <w:rPr>
+                <w:lang w:val="en-IN"/>
+              </w:rPr>
+            </w:pPr>
+            <w:r>
+              <w:t>Verify the defaulters list</w:t>
+            </w:r>
+          </w:p>
+        </w:tc>
+        <w:tc>
+          <w:tcPr>
+            <w:tcW w:w="1201" w:type="dxa"/>
+          </w:tcPr>
+          <w:p>
+            <w:pPr>
+              <w:rPr>
+                <w:lang w:val="en-IN"/>
+              </w:rPr>
+            </w:pPr>
+            <w:r>
+              <w:rPr>
+                <w:lang w:val="en-IN"/>
+              </w:rPr>
+              <w:t>High</w:t>
+            </w:r>
+          </w:p>
+        </w:tc>
+        <w:tc>
+          <w:tcPr>
+            <w:tcW w:w="1143" w:type="dxa"/>
+          </w:tcPr>
+          <w:p>
+            <w:r>
+              <w:t>1</w:t>
+            </w:r>
+          </w:p>
+        </w:tc>
+        <w:tc>
+          <w:tcPr>
+            <w:tcW w:w="1237" w:type="dxa"/>
+          </w:tcPr>
+          <w:p>
+            <w:r>
+              <w:t>To Do</w:t>
+            </w:r>
+          </w:p>
+        </w:tc>
+      </w:tr>
+      <w:tr>
+        <w:trPr>
+          <w:cantSplit/>
+          <w:trHeight w:val="1134"/>
+        </w:trPr>
+        <w:tc>
+          <w:tcPr>
+            <w:tcW w:w="1115" w:type="dxa"/>
+          </w:tcPr>
+          <w:p>
+            <w:r>
+              <w:t>9</w:t>
+            </w:r>
+          </w:p>
+        </w:tc>
+        <w:tc>
+          <w:tcPr>
+            <w:tcW w:w="1804" w:type="dxa"/>
+          </w:tcPr>
+          <w:p>
+            <w:r>
+              <w:t>Office Staff</w:t>
+            </w:r>
+          </w:p>
+        </w:tc>
+        <w:tc>
+          <w:tcPr>
+            <w:tcW w:w="1452" w:type="dxa"/>
+          </w:tcPr>
+          <w:p>
+            <w:r>
+              <w:t>Handle defaulter list</w:t>
+            </w:r>
+          </w:p>
+        </w:tc>
+        <w:tc>
+          <w:tcPr>
+            <w:tcW w:w="1395" w:type="dxa"/>
+          </w:tcPr>
+          <w:tbl>
+            <w:tblPr>
+              <w:tblpPr w:topFromText="180" w:bottomFromText="180" w:vertAnchor="text" w:tblpX="1" w:tblpY="1"/>
+              <w:tblOverlap w:val="never"/>
+              <w:tblW w:w="0" w:type="auto"/>
+              <w:tblCellSpacing w:w="15" w:type="dxa"/>
+              <w:tblCellMar>
+                <w:top w:w="15" w:type="dxa"/>
+                <w:left w:w="15" w:type="dxa"/>
+                <w:bottom w:w="15" w:type="dxa"/>
+                <w:right w:w="15" w:type="dxa"/>
+              </w:tblCellMar>
+              <w:tblLook w:val="04A0" w:firstRow="1" w:lastRow="0" w:firstColumn="1" w:lastColumn="0" w:noHBand="0" w:noVBand="1"/>
+            </w:tblPr>
+            <w:tblGrid>
+              <w:gridCol w:w="1179"/>
+            </w:tblGrid>
+            <w:tr>
+              <w:trPr>
+                <w:tblCellSpacing w:w="15" w:type="dxa"/>
+              </w:trPr>
+              <w:tc>
+                <w:tcPr>
+                  <w:tcW w:w="0" w:type="auto"/>
+                  <w:vAlign w:val="center"/>
+                  <w:hideMark/>
+                </w:tcPr>
+                <w:p>
+                  <w:pPr>
+                    <w:spacing w:line="240" w:lineRule="auto"/>
+                    <w:rPr>
+                      <w:lang w:val="en-IN"/>
+                    </w:rPr>
+                  </w:pPr>
+                  <w:r>
+                    <w:rPr>
+                      <w:lang w:val="en-IN"/>
+                    </w:rPr>
+                    <w:t>Publish the defaulters list</w:t>
+                  </w:r>
+                </w:p>
+              </w:tc>
+            </w:tr>
+          </w:tbl>
+          <w:p>
+            <w:pPr>
+              <w:rPr>
+                <w:vanish/>
+                <w:lang w:val="en-IN"/>
+              </w:rPr>
+            </w:pPr>
+          </w:p>
+          <w:tbl>
+            <w:tblPr>
+              <w:tblpPr w:topFromText="180" w:bottomFromText="180" w:vertAnchor="text" w:tblpX="1" w:tblpY="1"/>
+              <w:tblOverlap w:val="never"/>
+              <w:tblW w:w="0" w:type="auto"/>
+              <w:tblCellSpacing w:w="15" w:type="dxa"/>
+              <w:tblCellMar>
+                <w:top w:w="15" w:type="dxa"/>
+                <w:left w:w="15" w:type="dxa"/>
+                <w:bottom w:w="15" w:type="dxa"/>
+                <w:right w:w="15" w:type="dxa"/>
+              </w:tblCellMar>
+              <w:tblLook w:val="04A0" w:firstRow="1" w:lastRow="0" w:firstColumn="1" w:lastColumn="0" w:noHBand="0" w:noVBand="1"/>
+            </w:tblPr>
+            <w:tblGrid>
+              <w:gridCol w:w="96"/>
+            </w:tblGrid>
+            <w:tr>
+              <w:trPr>
+                <w:tblCellSpacing w:w="15" w:type="dxa"/>
+              </w:trPr>
+              <w:tc>
+                <w:tcPr>
+                  <w:tcW w:w="0" w:type="auto"/>
+                  <w:vAlign w:val="center"/>
+                  <w:hideMark/>
+                </w:tcPr>
+                <w:p>
+                  <w:pPr>
+                    <w:spacing w:line="240" w:lineRule="auto"/>
+                    <w:rPr>
+                      <w:lang w:val="en-IN"/>
+                    </w:rPr>
+                  </w:pPr>
+                </w:p>
+              </w:tc>
+            </w:tr>
+          </w:tbl>
+          <w:p>
+            <w:pPr>
+              <w:rPr>
+                <w:lang w:val="en-IN"/>
+              </w:rPr>
+            </w:pPr>
+          </w:p>
+        </w:tc>
+        <w:tc>
+          <w:tcPr>
+            <w:tcW w:w="1201" w:type="dxa"/>
+          </w:tcPr>
+          <w:p>
+            <w:pPr>
+              <w:rPr>
+                <w:lang w:val="en-IN"/>
+              </w:rPr>
+            </w:pPr>
+            <w:r>
+              <w:rPr>
+                <w:lang w:val="en-IN"/>
+              </w:rPr>
+              <w:t>Medium</w:t>
+            </w:r>
+          </w:p>
+        </w:tc>
+        <w:tc>
+          <w:tcPr>
+            <w:tcW w:w="1143" w:type="dxa"/>
+          </w:tcPr>
+          <w:p>
+            <w:r>
+              <w:t>2</w:t>
+            </w:r>
+          </w:p>
+        </w:tc>
+        <w:tc>
+          <w:tcPr>
+            <w:tcW w:w="1237" w:type="dxa"/>
+          </w:tcPr>
+          <w:p>
+            <w:r>
+              <w:t>To Do</w:t>
+            </w:r>
+          </w:p>
+        </w:tc>
+      </w:tr>
+      <w:tr>
+        <w:trPr>
+          <w:cantSplit/>
+          <w:trHeight w:val="1134"/>
+        </w:trPr>
+        <w:tc>
+          <w:tcPr>
+            <w:tcW w:w="1115" w:type="dxa"/>
+          </w:tcPr>
+          <w:p/>
+          <w:p>
+            <w:r>
+              <w:t>10</w:t>
+            </w:r>
+          </w:p>
+        </w:tc>
+        <w:tc>
+          <w:tcPr>
+            <w:tcW w:w="1804" w:type="dxa"/>
+          </w:tcPr>
+          <w:p>
+            <w:r>
+              <w:t>Office Staff</w:t>
+            </w:r>
+          </w:p>
+        </w:tc>
+        <w:tc>
+          <w:tcPr>
+            <w:tcW w:w="1452" w:type="dxa"/>
+          </w:tcPr>
+          <w:p>
+            <w:r>
+              <w:t>Resolve complaint raised</w:t>
+            </w:r>
+          </w:p>
+        </w:tc>
+        <w:tc>
+          <w:tcPr>
+            <w:tcW w:w="1395" w:type="dxa"/>
+          </w:tcPr>
+          <w:p>
+            <w:pPr>
+              <w:rPr>
+                <w:lang w:val="en-IN"/>
+              </w:rPr>
+            </w:pPr>
+            <w:r>
+              <w:t>Resolve the complaint raised</w:t>
+            </w:r>
+          </w:p>
+        </w:tc>
+        <w:tc>
+          <w:tcPr>
+            <w:tcW w:w="1201" w:type="dxa"/>
+          </w:tcPr>
+          <w:p>
+            <w:pPr>
+              <w:rPr>
+                <w:lang w:val="en-IN"/>
+              </w:rPr>
+            </w:pPr>
+            <w:r>
+              <w:rPr>
+                <w:lang w:val="en-IN"/>
+              </w:rPr>
+              <w:t>Medium</w:t>
+            </w:r>
+          </w:p>
+        </w:tc>
+        <w:tc>
+          <w:tcPr>
+            <w:tcW w:w="1143" w:type="dxa"/>
+          </w:tcPr>
+          <w:p>
+            <w:r>
+              <w:t>2</w:t>
+            </w:r>
+          </w:p>
+        </w:tc>
+        <w:tc>
+          <w:tcPr>
+            <w:tcW w:w="1237" w:type="dxa"/>
+          </w:tcPr>
+          <w:p>
+            <w:r>
+              <w:t>To Do</w:t>
+            </w:r>
+          </w:p>
+        </w:tc>
+      </w:tr>
+      <w:tr>
+        <w:trPr>
+          <w:cantSplit/>
+          <w:trHeight w:val="1134"/>
+        </w:trPr>
+        <w:tc>
+          <w:tcPr>
+            <w:tcW w:w="1115" w:type="dxa"/>
+          </w:tcPr>
+          <w:p>
+            <w:r>
+              <w:t>11</w:t>
+            </w:r>
+          </w:p>
+        </w:tc>
+        <w:tc>
+          <w:tcPr>
+            <w:tcW w:w="1804" w:type="dxa"/>
+          </w:tcPr>
+          <w:p>
+            <w:r>
+              <w:t>Office Staff</w:t>
+            </w:r>
+          </w:p>
+        </w:tc>
+        <w:tc>
+          <w:tcPr>
+            <w:tcW w:w="1452" w:type="dxa"/>
+          </w:tcPr>
+          <w:p>
+            <w:r>
+              <w:t>Register students</w:t>
+            </w:r>
+          </w:p>
+        </w:tc>
+        <w:tc>
+          <w:tcPr>
+            <w:tcW w:w="1395" w:type="dxa"/>
+          </w:tcPr>
+          <w:tbl>
+            <w:tblPr>
+              <w:tblpPr w:topFromText="180" w:bottomFromText="180" w:vertAnchor="text" w:tblpX="1" w:tblpY="1"/>
+              <w:tblOverlap w:val="never"/>
+              <w:tblW w:w="0" w:type="auto"/>
+              <w:tblCellSpacing w:w="15" w:type="dxa"/>
+              <w:tblCellMar>
+                <w:top w:w="15" w:type="dxa"/>
+                <w:left w:w="15" w:type="dxa"/>
+                <w:bottom w:w="15" w:type="dxa"/>
+                <w:right w:w="15" w:type="dxa"/>
+              </w:tblCellMar>
+              <w:tblLook w:val="04A0" w:firstRow="1" w:lastRow="0" w:firstColumn="1" w:lastColumn="0" w:noHBand="0" w:noVBand="1"/>
+            </w:tblPr>
+            <w:tblGrid>
+              <w:gridCol w:w="1179"/>
+            </w:tblGrid>
+            <w:tr>
+              <w:trPr>
+                <w:tblCellSpacing w:w="15" w:type="dxa"/>
+              </w:trPr>
+              <w:tc>
+                <w:tcPr>
+                  <w:tcW w:w="0" w:type="auto"/>
+                  <w:vAlign w:val="center"/>
+                  <w:hideMark/>
+                </w:tcPr>
+                <w:p>
+                  <w:pPr>
+                    <w:spacing w:line="240" w:lineRule="auto"/>
+                    <w:rPr>
+                      <w:lang w:val="en-IN"/>
+                    </w:rPr>
+                  </w:pPr>
+                  <w:r>
+                    <w:rPr>
+                      <w:lang w:val="en-IN"/>
+                    </w:rPr>
+                    <w:t>To register a student</w:t>
+                  </w:r>
+                </w:p>
+              </w:tc>
+            </w:tr>
+          </w:tbl>
+          <w:p>
+            <w:pPr>
+              <w:rPr>
+                <w:vanish/>
+                <w:lang w:val="en-IN"/>
+              </w:rPr>
+            </w:pPr>
+          </w:p>
+          <w:tbl>
+            <w:tblPr>
+              <w:tblpPr w:topFromText="180" w:bottomFromText="180" w:vertAnchor="text" w:tblpX="1" w:tblpY="1"/>
+              <w:tblOverlap w:val="never"/>
+              <w:tblW w:w="0" w:type="auto"/>
+              <w:tblCellSpacing w:w="15" w:type="dxa"/>
+              <w:tblCellMar>
+                <w:top w:w="15" w:type="dxa"/>
+                <w:left w:w="15" w:type="dxa"/>
+                <w:bottom w:w="15" w:type="dxa"/>
+                <w:right w:w="15" w:type="dxa"/>
+              </w:tblCellMar>
+              <w:tblLook w:val="04A0" w:firstRow="1" w:lastRow="0" w:firstColumn="1" w:lastColumn="0" w:noHBand="0" w:noVBand="1"/>
+            </w:tblPr>
+            <w:tblGrid>
+              <w:gridCol w:w="96"/>
+            </w:tblGrid>
+            <w:tr>
+              <w:trPr>
+                <w:tblCellSpacing w:w="15" w:type="dxa"/>
+              </w:trPr>
+              <w:tc>
+                <w:tcPr>
+                  <w:tcW w:w="0" w:type="auto"/>
+                  <w:vAlign w:val="center"/>
+                  <w:hideMark/>
+                </w:tcPr>
+                <w:p>
+                  <w:pPr>
+                    <w:spacing w:line="240" w:lineRule="auto"/>
+                    <w:rPr>
+                      <w:lang w:val="en-IN"/>
+                    </w:rPr>
+                  </w:pPr>
+                </w:p>
+              </w:tc>
+            </w:tr>
+          </w:tbl>
+          <w:p>
+            <w:pPr>
+              <w:rPr>
+                <w:lang w:val="en-IN"/>
+              </w:rPr>
+            </w:pPr>
+          </w:p>
+        </w:tc>
+        <w:tc>
+          <w:tcPr>
+            <w:tcW w:w="1201" w:type="dxa"/>
+          </w:tcPr>
+          <w:p>
+            <w:pPr>
+              <w:rPr>
+                <w:lang w:val="en-IN"/>
+              </w:rPr>
+            </w:pPr>
+            <w:r>
+              <w:rPr>
+                <w:lang w:val="en-IN"/>
+              </w:rPr>
+              <w:t>High</w:t>
+            </w:r>
+          </w:p>
+        </w:tc>
+        <w:tc>
+          <w:tcPr>
+            <w:tcW w:w="1143" w:type="dxa"/>
+          </w:tcPr>
+          <w:p>
+            <w:r>
+              <w:t>1</w:t>
+            </w:r>
+          </w:p>
+        </w:tc>
+        <w:tc>
+          <w:tcPr>
+            <w:tcW w:w="1237" w:type="dxa"/>
+          </w:tcPr>
+          <w:p>
+            <w:r>
+              <w:t>To Do</w:t>
+            </w:r>
+          </w:p>
         </w:tc>
       </w:tr>
     </w:tbl>
@@ -1841,9 +4402,208 @@
 </w:document>
 </file>
 
+<file path=word/endnotes.xml><?xml version="1.0" encoding="utf-8"?>
+<w:endnotes xmlns:wpc="http://schemas.microsoft.com/office/word/2010/wordprocessingCanvas" xmlns:cx="http://schemas.microsoft.com/office/drawing/2014/chartex" xmlns:cx1="http://schemas.microsoft.com/office/drawing/2015/9/8/chartex" xmlns:cx2="http://schemas.microsoft.com/office/drawing/2015/10/21/chartex" xmlns:cx3="http://schemas.microsoft.com/office/drawing/2016/5/9/chartex" xmlns:cx4="http://schemas.microsoft.com/office/drawing/2016/5/10/chartex" xmlns:cx5="http://schemas.microsoft.com/office/drawing/2016/5/11/chartex" xmlns:cx6="http://schemas.microsoft.com/office/drawing/2016/5/12/chartex" xmlns:cx7="http://schemas.microsoft.com/office/drawing/2016/5/13/chartex" xmlns:cx8="http://schemas.microsoft.com/office/drawing/2016/5/14/chartex" xmlns:mc="http://schemas.openxmlformats.org/markup-compatibility/2006" xmlns:aink="http://schemas.microsoft.com/office/drawing/2016/ink" xmlns:am3d="http://schemas.microsoft.com/office/drawing/2017/model3d" xmlns:o="urn:schemas-microsoft-com:office:office" xmlns:oel="http://schemas.microsoft.com/office/2019/extlst" xmlns:r="http://schemas.openxmlformats.org/officeDocument/2006/relationships" xmlns:m="http://schemas.openxmlformats.org/officeDocument/2006/math" xmlns:v="urn:schemas-microsoft-com:vml" xmlns:wp14="http://schemas.microsoft.com/office/word/2010/wordprocessingDrawing" xmlns:wp="http://schemas.openxmlformats.org/drawingml/2006/wordprocessingDrawing" xmlns:w10="urn:schemas-microsoft-com:office:word" xmlns:w="http://schemas.openxmlformats.org/wordprocessingml/2006/main" xmlns:w14="http://schemas.microsoft.com/office/word/2010/wordml" xmlns:w15="http://schemas.microsoft.com/office/word/2012/wordml" xmlns:w16cex="http://schemas.microsoft.com/office/word/2018/wordml/cex" xmlns:w16cid="http://schemas.microsoft.com/office/word/2016/wordml/cid" xmlns:w16="http://schemas.microsoft.com/office/word/2018/wordml" xmlns:w16du="http://schemas.microsoft.com/office/word/2023/wordml/word16du" xmlns:w16sdtdh="http://schemas.microsoft.com/office/word/2020/wordml/sdtdatahash" xmlns:w16se="http://schemas.microsoft.com/office/word/2015/wordml/symex" xmlns:wpg="http://schemas.microsoft.com/office/word/2010/wordprocessingGroup" xmlns:wpi="http://schemas.microsoft.com/office/word/2010/wordprocessingInk" xmlns:wne="http://schemas.microsoft.com/office/word/2006/wordml" xmlns:wps="http://schemas.microsoft.com/office/word/2010/wordprocessingShape" mc:Ignorable="w14 w15 w16se w16cid w16 w16cex w16sdtdh w16du wp14">
+  <w:endnote w:type="separator" w:id="-1">
+    <w:p>
+      <w:pPr>
+        <w:spacing w:line="240" w:lineRule="auto"/>
+      </w:pPr>
+      <w:r>
+        <w:separator/>
+      </w:r>
+    </w:p>
+  </w:endnote>
+  <w:endnote w:type="continuationSeparator" w:id="0">
+    <w:p>
+      <w:pPr>
+        <w:spacing w:line="240" w:lineRule="auto"/>
+      </w:pPr>
+      <w:r>
+        <w:continuationSeparator/>
+      </w:r>
+    </w:p>
+  </w:endnote>
+</w:endnotes>
+</file>
+
+<file path=word/footnotes.xml><?xml version="1.0" encoding="utf-8"?>
+<w:footnotes xmlns:wpc="http://schemas.microsoft.com/office/word/2010/wordprocessingCanvas" xmlns:cx="http://schemas.microsoft.com/office/drawing/2014/chartex" xmlns:cx1="http://schemas.microsoft.com/office/drawing/2015/9/8/chartex" xmlns:cx2="http://schemas.microsoft.com/office/drawing/2015/10/21/chartex" xmlns:cx3="http://schemas.microsoft.com/office/drawing/2016/5/9/chartex" xmlns:cx4="http://schemas.microsoft.com/office/drawing/2016/5/10/chartex" xmlns:cx5="http://schemas.microsoft.com/office/drawing/2016/5/11/chartex" xmlns:cx6="http://schemas.microsoft.com/office/drawing/2016/5/12/chartex" xmlns:cx7="http://schemas.microsoft.com/office/drawing/2016/5/13/chartex" xmlns:cx8="http://schemas.microsoft.com/office/drawing/2016/5/14/chartex" xmlns:mc="http://schemas.openxmlformats.org/markup-compatibility/2006" xmlns:aink="http://schemas.microsoft.com/office/drawing/2016/ink" xmlns:am3d="http://schemas.microsoft.com/office/drawing/2017/model3d" xmlns:o="urn:schemas-microsoft-com:office:office" xmlns:oel="http://schemas.microsoft.com/office/2019/extlst" xmlns:r="http://schemas.openxmlformats.org/officeDocument/2006/relationships" xmlns:m="http://schemas.openxmlformats.org/officeDocument/2006/math" xmlns:v="urn:schemas-microsoft-com:vml" xmlns:wp14="http://schemas.microsoft.com/office/word/2010/wordprocessingDrawing" xmlns:wp="http://schemas.openxmlformats.org/drawingml/2006/wordprocessingDrawing" xmlns:w10="urn:schemas-microsoft-com:office:word" xmlns:w="http://schemas.openxmlformats.org/wordprocessingml/2006/main" xmlns:w14="http://schemas.microsoft.com/office/word/2010/wordml" xmlns:w15="http://schemas.microsoft.com/office/word/2012/wordml" xmlns:w16cex="http://schemas.microsoft.com/office/word/2018/wordml/cex" xmlns:w16cid="http://schemas.microsoft.com/office/word/2016/wordml/cid" xmlns:w16="http://schemas.microsoft.com/office/word/2018/wordml" xmlns:w16du="http://schemas.microsoft.com/office/word/2023/wordml/word16du" xmlns:w16sdtdh="http://schemas.microsoft.com/office/word/2020/wordml/sdtdatahash" xmlns:w16se="http://schemas.microsoft.com/office/word/2015/wordml/symex" xmlns:wpg="http://schemas.microsoft.com/office/word/2010/wordprocessingGroup" xmlns:wpi="http://schemas.microsoft.com/office/word/2010/wordprocessingInk" xmlns:wne="http://schemas.microsoft.com/office/word/2006/wordml" xmlns:wps="http://schemas.microsoft.com/office/word/2010/wordprocessingShape" mc:Ignorable="w14 w15 w16se w16cid w16 w16cex w16sdtdh w16du wp14">
+  <w:footnote w:type="separator" w:id="-1">
+    <w:p>
+      <w:pPr>
+        <w:spacing w:line="240" w:lineRule="auto"/>
+      </w:pPr>
+      <w:r>
+        <w:separator/>
+      </w:r>
+    </w:p>
+  </w:footnote>
+  <w:footnote w:type="continuationSeparator" w:id="0">
+    <w:p>
+      <w:pPr>
+        <w:spacing w:line="240" w:lineRule="auto"/>
+      </w:pPr>
+      <w:r>
+        <w:continuationSeparator/>
+      </w:r>
+    </w:p>
+  </w:footnote>
+</w:footnotes>
+</file>
+
 <file path=word/numbering.xml><?xml version="1.0" encoding="utf-8"?>
 <w:numbering xmlns:wpc="http://schemas.microsoft.com/office/word/2010/wordprocessingCanvas" xmlns:cx="http://schemas.microsoft.com/office/drawing/2014/chartex" xmlns:cx1="http://schemas.microsoft.com/office/drawing/2015/9/8/chartex" xmlns:cx2="http://schemas.microsoft.com/office/drawing/2015/10/21/chartex" xmlns:cx3="http://schemas.microsoft.com/office/drawing/2016/5/9/chartex" xmlns:cx4="http://schemas.microsoft.com/office/drawing/2016/5/10/chartex" xmlns:cx5="http://schemas.microsoft.com/office/drawing/2016/5/11/chartex" xmlns:cx6="http://schemas.microsoft.com/office/drawing/2016/5/12/chartex" xmlns:cx7="http://schemas.microsoft.com/office/drawing/2016/5/13/chartex" xmlns:cx8="http://schemas.microsoft.com/office/drawing/2016/5/14/chartex" xmlns:mc="http://schemas.openxmlformats.org/markup-compatibility/2006" xmlns:aink="http://schemas.microsoft.com/office/drawing/2016/ink" xmlns:am3d="http://schemas.microsoft.com/office/drawing/2017/model3d" xmlns:o="urn:schemas-microsoft-com:office:office" xmlns:oel="http://schemas.microsoft.com/office/2019/extlst" xmlns:r="http://schemas.openxmlformats.org/officeDocument/2006/relationships" xmlns:m="http://schemas.openxmlformats.org/officeDocument/2006/math" xmlns:v="urn:schemas-microsoft-com:vml" xmlns:wp14="http://schemas.microsoft.com/office/word/2010/wordprocessingDrawing" xmlns:wp="http://schemas.openxmlformats.org/drawingml/2006/wordprocessingDrawing" xmlns:w10="urn:schemas-microsoft-com:office:word" xmlns:w="http://schemas.openxmlformats.org/wordprocessingml/2006/main" xmlns:w14="http://schemas.microsoft.com/office/word/2010/wordml" xmlns:w15="http://schemas.microsoft.com/office/word/2012/wordml" xmlns:w16cex="http://schemas.microsoft.com/office/word/2018/wordml/cex" xmlns:w16cid="http://schemas.microsoft.com/office/word/2016/wordml/cid" xmlns:w16="http://schemas.microsoft.com/office/word/2018/wordml" xmlns:w16du="http://schemas.microsoft.com/office/word/2023/wordml/word16du" xmlns:w16sdtdh="http://schemas.microsoft.com/office/word/2020/wordml/sdtdatahash" xmlns:w16se="http://schemas.microsoft.com/office/word/2015/wordml/symex" xmlns:wpg="http://schemas.microsoft.com/office/word/2010/wordprocessingGroup" xmlns:wpi="http://schemas.microsoft.com/office/word/2010/wordprocessingInk" xmlns:wne="http://schemas.microsoft.com/office/word/2006/wordml" xmlns:wps="http://schemas.microsoft.com/office/word/2010/wordprocessingShape" mc:Ignorable="w14 w15 w16se w16cid w16 w16cex w16sdtdh w16du wp14">
   <w:abstractNum w:abstractNumId="0" w15:restartNumberingAfterBreak="0">
+    <w:nsid w:val="2A570BD5"/>
+    <w:multiLevelType w:val="multilevel"/>
+    <w:tmpl w:val="1A78B420"/>
+    <w:lvl w:ilvl="0">
+      <w:start w:val="1"/>
+      <w:numFmt w:val="bullet"/>
+      <w:lvlText w:val=""/>
+      <w:lvlJc w:val="left"/>
+      <w:pPr>
+        <w:tabs>
+          <w:tab w:val="num" w:pos="720"/>
+        </w:tabs>
+        <w:ind w:left="720" w:hanging="360"/>
+      </w:pPr>
+      <w:rPr>
+        <w:rFonts w:ascii="Symbol" w:hAnsi="Symbol" w:hint="default"/>
+        <w:sz w:val="20"/>
+      </w:rPr>
+    </w:lvl>
+    <w:lvl w:ilvl="1" w:tentative="1">
+      <w:start w:val="1"/>
+      <w:numFmt w:val="bullet"/>
+      <w:lvlText w:val="o"/>
+      <w:lvlJc w:val="left"/>
+      <w:pPr>
+        <w:tabs>
+          <w:tab w:val="num" w:pos="1440"/>
+        </w:tabs>
+        <w:ind w:left="1440" w:hanging="360"/>
+      </w:pPr>
+      <w:rPr>
+        <w:rFonts w:ascii="Courier New" w:hAnsi="Courier New" w:hint="default"/>
+        <w:sz w:val="20"/>
+      </w:rPr>
+    </w:lvl>
+    <w:lvl w:ilvl="2" w:tentative="1">
+      <w:start w:val="1"/>
+      <w:numFmt w:val="bullet"/>
+      <w:lvlText w:val=""/>
+      <w:lvlJc w:val="left"/>
+      <w:pPr>
+        <w:tabs>
+          <w:tab w:val="num" w:pos="2160"/>
+        </w:tabs>
+        <w:ind w:left="2160" w:hanging="360"/>
+      </w:pPr>
+      <w:rPr>
+        <w:rFonts w:ascii="Wingdings" w:hAnsi="Wingdings" w:hint="default"/>
+        <w:sz w:val="20"/>
+      </w:rPr>
+    </w:lvl>
+    <w:lvl w:ilvl="3" w:tentative="1">
+      <w:start w:val="1"/>
+      <w:numFmt w:val="bullet"/>
+      <w:lvlText w:val=""/>
+      <w:lvlJc w:val="left"/>
+      <w:pPr>
+        <w:tabs>
+          <w:tab w:val="num" w:pos="2880"/>
+        </w:tabs>
+        <w:ind w:left="2880" w:hanging="360"/>
+      </w:pPr>
+      <w:rPr>
+        <w:rFonts w:ascii="Wingdings" w:hAnsi="Wingdings" w:hint="default"/>
+        <w:sz w:val="20"/>
+      </w:rPr>
+    </w:lvl>
+    <w:lvl w:ilvl="4" w:tentative="1">
+      <w:start w:val="1"/>
+      <w:numFmt w:val="bullet"/>
+      <w:lvlText w:val=""/>
+      <w:lvlJc w:val="left"/>
+      <w:pPr>
+        <w:tabs>
+          <w:tab w:val="num" w:pos="3600"/>
+        </w:tabs>
+        <w:ind w:left="3600" w:hanging="360"/>
+      </w:pPr>
+      <w:rPr>
+        <w:rFonts w:ascii="Wingdings" w:hAnsi="Wingdings" w:hint="default"/>
+        <w:sz w:val="20"/>
+      </w:rPr>
+    </w:lvl>
+    <w:lvl w:ilvl="5" w:tentative="1">
+      <w:start w:val="1"/>
+      <w:numFmt w:val="bullet"/>
+      <w:lvlText w:val=""/>
+      <w:lvlJc w:val="left"/>
+      <w:pPr>
+        <w:tabs>
+          <w:tab w:val="num" w:pos="4320"/>
+        </w:tabs>
+        <w:ind w:left="4320" w:hanging="360"/>
+      </w:pPr>
+      <w:rPr>
+        <w:rFonts w:ascii="Wingdings" w:hAnsi="Wingdings" w:hint="default"/>
+        <w:sz w:val="20"/>
+      </w:rPr>
+    </w:lvl>
+    <w:lvl w:ilvl="6" w:tentative="1">
+      <w:start w:val="1"/>
+      <w:numFmt w:val="bullet"/>
+      <w:lvlText w:val=""/>
+      <w:lvlJc w:val="left"/>
+      <w:pPr>
+        <w:tabs>
+          <w:tab w:val="num" w:pos="5040"/>
+        </w:tabs>
+        <w:ind w:left="5040" w:hanging="360"/>
+      </w:pPr>
+      <w:rPr>
+        <w:rFonts w:ascii="Wingdings" w:hAnsi="Wingdings" w:hint="default"/>
+        <w:sz w:val="20"/>
+      </w:rPr>
+    </w:lvl>
+    <w:lvl w:ilvl="7" w:tentative="1">
+      <w:start w:val="1"/>
+      <w:numFmt w:val="bullet"/>
+      <w:lvlText w:val=""/>
+      <w:lvlJc w:val="left"/>
+      <w:pPr>
+        <w:tabs>
+          <w:tab w:val="num" w:pos="5760"/>
+        </w:tabs>
+        <w:ind w:left="5760" w:hanging="360"/>
+      </w:pPr>
+      <w:rPr>
+        <w:rFonts w:ascii="Wingdings" w:hAnsi="Wingdings" w:hint="default"/>
+        <w:sz w:val="20"/>
+      </w:rPr>
+    </w:lvl>
+    <w:lvl w:ilvl="8" w:tentative="1">
+      <w:start w:val="1"/>
+      <w:numFmt w:val="bullet"/>
+      <w:lvlText w:val=""/>
+      <w:lvlJc w:val="left"/>
+      <w:pPr>
+        <w:tabs>
+          <w:tab w:val="num" w:pos="6480"/>
+        </w:tabs>
+        <w:ind w:left="6480" w:hanging="360"/>
+      </w:pPr>
+      <w:rPr>
+        <w:rFonts w:ascii="Wingdings" w:hAnsi="Wingdings" w:hint="default"/>
+        <w:sz w:val="20"/>
+      </w:rPr>
+    </w:lvl>
+  </w:abstractNum>
+  <w:abstractNum w:abstractNumId="1" w15:restartNumberingAfterBreak="0">
     <w:nsid w:val="627500E2"/>
     <w:multiLevelType w:val="multilevel"/>
     <w:tmpl w:val="2398EDC2"/>
@@ -1957,6 +4717,9 @@
     </w:lvl>
   </w:abstractNum>
   <w:num w:numId="1" w16cid:durableId="543441572">
+    <w:abstractNumId w:val="1"/>
+  </w:num>
+  <w:num w:numId="2" w16cid:durableId="1869829310">
     <w:abstractNumId w:val="0"/>
   </w:num>
 </w:numbering>
@@ -2552,6 +5315,50 @@
       </w:tblBorders>
     </w:tblPr>
   </w:style>
+  <w:style w:type="paragraph" w:styleId="Header">
+    <w:name w:val="header"/>
+    <w:basedOn w:val="Normal"/>
+    <w:link w:val="HeaderChar"/>
+    <w:uiPriority w:val="99"/>
+    <w:unhideWhenUsed/>
+    <w:rsid w:val="0098135E"/>
+    <w:pPr>
+      <w:tabs>
+        <w:tab w:val="center" w:pos="4513"/>
+        <w:tab w:val="right" w:pos="9026"/>
+      </w:tabs>
+      <w:spacing w:line="240" w:lineRule="auto"/>
+    </w:pPr>
+  </w:style>
+  <w:style w:type="character" w:customStyle="1" w:styleId="HeaderChar">
+    <w:name w:val="Header Char"/>
+    <w:basedOn w:val="DefaultParagraphFont"/>
+    <w:link w:val="Header"/>
+    <w:uiPriority w:val="99"/>
+    <w:rsid w:val="0098135E"/>
+  </w:style>
+  <w:style w:type="paragraph" w:styleId="Footer">
+    <w:name w:val="footer"/>
+    <w:basedOn w:val="Normal"/>
+    <w:link w:val="FooterChar"/>
+    <w:uiPriority w:val="99"/>
+    <w:unhideWhenUsed/>
+    <w:rsid w:val="0098135E"/>
+    <w:pPr>
+      <w:tabs>
+        <w:tab w:val="center" w:pos="4513"/>
+        <w:tab w:val="right" w:pos="9026"/>
+      </w:tabs>
+      <w:spacing w:line="240" w:lineRule="auto"/>
+    </w:pPr>
+  </w:style>
+  <w:style w:type="character" w:customStyle="1" w:styleId="FooterChar">
+    <w:name w:val="Footer Char"/>
+    <w:basedOn w:val="DefaultParagraphFont"/>
+    <w:link w:val="Footer"/>
+    <w:uiPriority w:val="99"/>
+    <w:rsid w:val="0098135E"/>
+  </w:style>
 </w:styles>
 </file>
 

</xml_diff>